<commit_message>
ajout de le documentation
</commit_message>
<xml_diff>
--- a/appli-mrbs-2020/appli-mrbs-2020/Documentation/Documentation Technique/Documentation technique.docx
+++ b/appli-mrbs-2020/appli-mrbs-2020/Documentation/Documentation Technique/Documentation technique.docx
@@ -14,6 +14,8 @@
           <w:szCs w:val="40"/>
         </w:rPr>
       </w:pPr>
+      <w:bookmarkStart w:id="0" w:name="_Hlk72630010"/>
+      <w:bookmarkEnd w:id="0"/>
       <w:r>
         <w:rPr>
           <w:color w:val="auto"/>
@@ -67,8 +69,2909 @@
     </w:p>
     <w:p/>
     <w:p>
+      <w:pPr>
+        <w:pStyle w:val="En-ttedetabledesmatires"/>
+      </w:pPr>
+    </w:p>
+    <w:sdt>
+      <w:sdtPr>
+        <w:id w:val="3413370"/>
+        <w:docPartObj>
+          <w:docPartGallery w:val="Table of Contents"/>
+          <w:docPartUnique/>
+        </w:docPartObj>
+      </w:sdtPr>
+      <w:sdtEndPr>
+        <w:rPr>
+          <w:rFonts w:ascii="Times New Roman" w:eastAsiaTheme="minorHAnsi" w:hAnsi="Times New Roman" w:cstheme="minorBidi"/>
+          <w:b/>
+          <w:bCs/>
+          <w:sz w:val="28"/>
+          <w:szCs w:val="22"/>
+          <w:lang w:eastAsia="en-US"/>
+        </w:rPr>
+      </w:sdtEndPr>
+      <w:sdtContent>
+        <w:p>
+          <w:pPr>
+            <w:pStyle w:val="En-ttedetabledesmatires"/>
+          </w:pPr>
+          <w:r>
+            <w:t>Table des matières</w:t>
+          </w:r>
+        </w:p>
+        <w:p>
+          <w:pPr>
+            <w:pStyle w:val="TM1"/>
+            <w:tabs>
+              <w:tab w:val="right" w:leader="dot" w:pos="9062"/>
+            </w:tabs>
+            <w:rPr>
+              <w:rFonts w:asciiTheme="minorHAnsi" w:eastAsiaTheme="minorEastAsia" w:hAnsiTheme="minorHAnsi"/>
+              <w:noProof/>
+              <w:color w:val="auto"/>
+              <w:sz w:val="22"/>
+              <w:lang w:eastAsia="fr-FR"/>
+            </w:rPr>
+          </w:pPr>
+          <w:r>
+            <w:fldChar w:fldCharType="begin"/>
+          </w:r>
+          <w:r>
+            <w:instrText xml:space="preserve"> TOC \o "1-3" \h \z \u </w:instrText>
+          </w:r>
+          <w:r>
+            <w:fldChar w:fldCharType="separate"/>
+          </w:r>
+          <w:hyperlink w:anchor="_Toc72638972" w:history="1">
+            <w:r>
+              <w:rPr>
+                <w:rStyle w:val="Lienhypertexte"/>
+                <w:noProof/>
+              </w:rPr>
+              <w:t>Présentation de l’application</w:t>
+            </w:r>
+            <w:r>
+              <w:rPr>
+                <w:noProof/>
+                <w:webHidden/>
+              </w:rPr>
+              <w:tab/>
+            </w:r>
+            <w:r>
+              <w:rPr>
+                <w:noProof/>
+                <w:webHidden/>
+              </w:rPr>
+              <w:fldChar w:fldCharType="begin"/>
+            </w:r>
+            <w:r>
+              <w:rPr>
+                <w:noProof/>
+                <w:webHidden/>
+              </w:rPr>
+              <w:instrText xml:space="preserve"> PAGEREF _Toc72638972 \h </w:instrText>
+            </w:r>
+            <w:r>
+              <w:rPr>
+                <w:noProof/>
+                <w:webHidden/>
+              </w:rPr>
+            </w:r>
+            <w:r>
+              <w:rPr>
+                <w:noProof/>
+                <w:webHidden/>
+              </w:rPr>
+              <w:fldChar w:fldCharType="separate"/>
+            </w:r>
+            <w:r>
+              <w:rPr>
+                <w:noProof/>
+                <w:webHidden/>
+              </w:rPr>
+              <w:t>2</w:t>
+            </w:r>
+            <w:r>
+              <w:rPr>
+                <w:noProof/>
+                <w:webHidden/>
+              </w:rPr>
+              <w:fldChar w:fldCharType="end"/>
+            </w:r>
+          </w:hyperlink>
+        </w:p>
+        <w:p>
+          <w:pPr>
+            <w:pStyle w:val="TM2"/>
+            <w:tabs>
+              <w:tab w:val="left" w:pos="880"/>
+              <w:tab w:val="right" w:leader="dot" w:pos="9062"/>
+            </w:tabs>
+            <w:rPr>
+              <w:rFonts w:asciiTheme="minorHAnsi" w:eastAsiaTheme="minorEastAsia" w:hAnsiTheme="minorHAnsi"/>
+              <w:noProof/>
+              <w:color w:val="auto"/>
+              <w:sz w:val="22"/>
+              <w:lang w:eastAsia="fr-FR"/>
+            </w:rPr>
+          </w:pPr>
+          <w:hyperlink w:anchor="_Toc72638973" w:history="1">
+            <w:r>
+              <w:rPr>
+                <w:rStyle w:val="Lienhypertexte"/>
+                <w:noProof/>
+              </w:rPr>
+              <w:t>I.</w:t>
+            </w:r>
+            <w:r>
+              <w:rPr>
+                <w:rFonts w:asciiTheme="minorHAnsi" w:eastAsiaTheme="minorEastAsia" w:hAnsiTheme="minorHAnsi"/>
+                <w:noProof/>
+                <w:color w:val="auto"/>
+                <w:sz w:val="22"/>
+                <w:lang w:eastAsia="fr-FR"/>
+              </w:rPr>
+              <w:tab/>
+            </w:r>
+            <w:r>
+              <w:rPr>
+                <w:rStyle w:val="Lienhypertexte"/>
+                <w:noProof/>
+              </w:rPr>
+              <w:t>Architecture et application</w:t>
+            </w:r>
+            <w:r>
+              <w:rPr>
+                <w:noProof/>
+                <w:webHidden/>
+              </w:rPr>
+              <w:tab/>
+            </w:r>
+            <w:r>
+              <w:rPr>
+                <w:noProof/>
+                <w:webHidden/>
+              </w:rPr>
+              <w:fldChar w:fldCharType="begin"/>
+            </w:r>
+            <w:r>
+              <w:rPr>
+                <w:noProof/>
+                <w:webHidden/>
+              </w:rPr>
+              <w:instrText xml:space="preserve"> PAGEREF _Toc72638973 \h </w:instrText>
+            </w:r>
+            <w:r>
+              <w:rPr>
+                <w:noProof/>
+                <w:webHidden/>
+              </w:rPr>
+            </w:r>
+            <w:r>
+              <w:rPr>
+                <w:noProof/>
+                <w:webHidden/>
+              </w:rPr>
+              <w:fldChar w:fldCharType="separate"/>
+            </w:r>
+            <w:r>
+              <w:rPr>
+                <w:noProof/>
+                <w:webHidden/>
+              </w:rPr>
+              <w:t>2</w:t>
+            </w:r>
+            <w:r>
+              <w:rPr>
+                <w:noProof/>
+                <w:webHidden/>
+              </w:rPr>
+              <w:fldChar w:fldCharType="end"/>
+            </w:r>
+          </w:hyperlink>
+        </w:p>
+        <w:p>
+          <w:pPr>
+            <w:pStyle w:val="TM2"/>
+            <w:tabs>
+              <w:tab w:val="left" w:pos="880"/>
+              <w:tab w:val="right" w:leader="dot" w:pos="9062"/>
+            </w:tabs>
+            <w:rPr>
+              <w:rFonts w:asciiTheme="minorHAnsi" w:eastAsiaTheme="minorEastAsia" w:hAnsiTheme="minorHAnsi"/>
+              <w:noProof/>
+              <w:color w:val="auto"/>
+              <w:sz w:val="22"/>
+              <w:lang w:eastAsia="fr-FR"/>
+            </w:rPr>
+          </w:pPr>
+          <w:hyperlink w:anchor="_Toc72638974" w:history="1">
+            <w:r>
+              <w:rPr>
+                <w:rStyle w:val="Lienhypertexte"/>
+                <w:noProof/>
+              </w:rPr>
+              <w:t>II.</w:t>
+            </w:r>
+            <w:r>
+              <w:rPr>
+                <w:rFonts w:asciiTheme="minorHAnsi" w:eastAsiaTheme="minorEastAsia" w:hAnsiTheme="minorHAnsi"/>
+                <w:noProof/>
+                <w:color w:val="auto"/>
+                <w:sz w:val="22"/>
+                <w:lang w:eastAsia="fr-FR"/>
+              </w:rPr>
+              <w:tab/>
+            </w:r>
+            <w:r>
+              <w:rPr>
+                <w:rStyle w:val="Lienhypertexte"/>
+                <w:noProof/>
+              </w:rPr>
+              <w:t>Base de données</w:t>
+            </w:r>
+            <w:r>
+              <w:rPr>
+                <w:noProof/>
+                <w:webHidden/>
+              </w:rPr>
+              <w:tab/>
+            </w:r>
+            <w:r>
+              <w:rPr>
+                <w:noProof/>
+                <w:webHidden/>
+              </w:rPr>
+              <w:fldChar w:fldCharType="begin"/>
+            </w:r>
+            <w:r>
+              <w:rPr>
+                <w:noProof/>
+                <w:webHidden/>
+              </w:rPr>
+              <w:instrText xml:space="preserve"> PAGEREF _Toc72638974 \h </w:instrText>
+            </w:r>
+            <w:r>
+              <w:rPr>
+                <w:noProof/>
+                <w:webHidden/>
+              </w:rPr>
+            </w:r>
+            <w:r>
+              <w:rPr>
+                <w:noProof/>
+                <w:webHidden/>
+              </w:rPr>
+              <w:fldChar w:fldCharType="separate"/>
+            </w:r>
+            <w:r>
+              <w:rPr>
+                <w:noProof/>
+                <w:webHidden/>
+              </w:rPr>
+              <w:t>5</w:t>
+            </w:r>
+            <w:r>
+              <w:rPr>
+                <w:noProof/>
+                <w:webHidden/>
+              </w:rPr>
+              <w:fldChar w:fldCharType="end"/>
+            </w:r>
+          </w:hyperlink>
+        </w:p>
+        <w:p>
+          <w:pPr>
+            <w:pStyle w:val="TM2"/>
+            <w:tabs>
+              <w:tab w:val="left" w:pos="880"/>
+              <w:tab w:val="right" w:leader="dot" w:pos="9062"/>
+            </w:tabs>
+            <w:rPr>
+              <w:rFonts w:asciiTheme="minorHAnsi" w:eastAsiaTheme="minorEastAsia" w:hAnsiTheme="minorHAnsi"/>
+              <w:noProof/>
+              <w:color w:val="auto"/>
+              <w:sz w:val="22"/>
+              <w:lang w:eastAsia="fr-FR"/>
+            </w:rPr>
+          </w:pPr>
+          <w:hyperlink w:anchor="_Toc72638975" w:history="1">
+            <w:r>
+              <w:rPr>
+                <w:rStyle w:val="Lienhypertexte"/>
+                <w:noProof/>
+              </w:rPr>
+              <w:t>III.</w:t>
+            </w:r>
+            <w:r>
+              <w:rPr>
+                <w:rFonts w:asciiTheme="minorHAnsi" w:eastAsiaTheme="minorEastAsia" w:hAnsiTheme="minorHAnsi"/>
+                <w:noProof/>
+                <w:color w:val="auto"/>
+                <w:sz w:val="22"/>
+                <w:lang w:eastAsia="fr-FR"/>
+              </w:rPr>
+              <w:tab/>
+            </w:r>
+            <w:r>
+              <w:rPr>
+                <w:rStyle w:val="Lienhypertexte"/>
+                <w:noProof/>
+              </w:rPr>
+              <w:t>Fonction PHP</w:t>
+            </w:r>
+            <w:r>
+              <w:rPr>
+                <w:noProof/>
+                <w:webHidden/>
+              </w:rPr>
+              <w:tab/>
+            </w:r>
+            <w:r>
+              <w:rPr>
+                <w:noProof/>
+                <w:webHidden/>
+              </w:rPr>
+              <w:fldChar w:fldCharType="begin"/>
+            </w:r>
+            <w:r>
+              <w:rPr>
+                <w:noProof/>
+                <w:webHidden/>
+              </w:rPr>
+              <w:instrText xml:space="preserve"> PAGEREF _Toc72638975 \h </w:instrText>
+            </w:r>
+            <w:r>
+              <w:rPr>
+                <w:noProof/>
+                <w:webHidden/>
+              </w:rPr>
+            </w:r>
+            <w:r>
+              <w:rPr>
+                <w:noProof/>
+                <w:webHidden/>
+              </w:rPr>
+              <w:fldChar w:fldCharType="separate"/>
+            </w:r>
+            <w:r>
+              <w:rPr>
+                <w:noProof/>
+                <w:webHidden/>
+              </w:rPr>
+              <w:t>6</w:t>
+            </w:r>
+            <w:r>
+              <w:rPr>
+                <w:noProof/>
+                <w:webHidden/>
+              </w:rPr>
+              <w:fldChar w:fldCharType="end"/>
+            </w:r>
+          </w:hyperlink>
+        </w:p>
+        <w:p>
+          <w:pPr>
+            <w:pStyle w:val="TM2"/>
+            <w:tabs>
+              <w:tab w:val="left" w:pos="880"/>
+              <w:tab w:val="right" w:leader="dot" w:pos="9062"/>
+            </w:tabs>
+            <w:rPr>
+              <w:rFonts w:asciiTheme="minorHAnsi" w:eastAsiaTheme="minorEastAsia" w:hAnsiTheme="minorHAnsi"/>
+              <w:noProof/>
+              <w:color w:val="auto"/>
+              <w:sz w:val="22"/>
+              <w:lang w:eastAsia="fr-FR"/>
+            </w:rPr>
+          </w:pPr>
+          <w:hyperlink w:anchor="_Toc72638976" w:history="1">
+            <w:r>
+              <w:rPr>
+                <w:rStyle w:val="Lienhypertexte"/>
+                <w:noProof/>
+              </w:rPr>
+              <w:t>IV.</w:t>
+            </w:r>
+            <w:r>
+              <w:rPr>
+                <w:rFonts w:asciiTheme="minorHAnsi" w:eastAsiaTheme="minorEastAsia" w:hAnsiTheme="minorHAnsi"/>
+                <w:noProof/>
+                <w:color w:val="auto"/>
+                <w:sz w:val="22"/>
+                <w:lang w:eastAsia="fr-FR"/>
+              </w:rPr>
+              <w:tab/>
+            </w:r>
+            <w:r>
+              <w:rPr>
+                <w:rStyle w:val="Lienhypertexte"/>
+                <w:noProof/>
+              </w:rPr>
+              <w:t>Fonction Javascript</w:t>
+            </w:r>
+            <w:r>
+              <w:rPr>
+                <w:noProof/>
+                <w:webHidden/>
+              </w:rPr>
+              <w:tab/>
+            </w:r>
+            <w:r>
+              <w:rPr>
+                <w:noProof/>
+                <w:webHidden/>
+              </w:rPr>
+              <w:fldChar w:fldCharType="begin"/>
+            </w:r>
+            <w:r>
+              <w:rPr>
+                <w:noProof/>
+                <w:webHidden/>
+              </w:rPr>
+              <w:instrText xml:space="preserve"> PAGEREF _Toc72638976 \h </w:instrText>
+            </w:r>
+            <w:r>
+              <w:rPr>
+                <w:noProof/>
+                <w:webHidden/>
+              </w:rPr>
+            </w:r>
+            <w:r>
+              <w:rPr>
+                <w:noProof/>
+                <w:webHidden/>
+              </w:rPr>
+              <w:fldChar w:fldCharType="separate"/>
+            </w:r>
+            <w:r>
+              <w:rPr>
+                <w:noProof/>
+                <w:webHidden/>
+              </w:rPr>
+              <w:t>8</w:t>
+            </w:r>
+            <w:r>
+              <w:rPr>
+                <w:noProof/>
+                <w:webHidden/>
+              </w:rPr>
+              <w:fldChar w:fldCharType="end"/>
+            </w:r>
+          </w:hyperlink>
+        </w:p>
+        <w:p>
+          <w:r>
+            <w:rPr>
+              <w:b/>
+              <w:bCs/>
+            </w:rPr>
+            <w:fldChar w:fldCharType="end"/>
+          </w:r>
+        </w:p>
+      </w:sdtContent>
+    </w:sdt>
+    <w:p>
       <w:r>
         <w:br w:type="page"/>
+      </w:r>
+    </w:p>
+    <w:p/>
+    <w:p>
+      <w:pPr>
+        <w:pStyle w:val="Titre1"/>
+      </w:pPr>
+      <w:bookmarkStart w:id="1" w:name="_Toc72638972"/>
+      <w:r>
+        <w:t>Présentation de l’application</w:t>
+      </w:r>
+      <w:bookmarkEnd w:id="1"/>
+      <w:r>
+        <w:t xml:space="preserve"> </w:t>
+      </w:r>
+    </w:p>
+    <w:p>
+      <w:pPr>
+        <w:pStyle w:val="Titre2"/>
+      </w:pPr>
+      <w:bookmarkStart w:id="2" w:name="_Toc72638973"/>
+      <w:r>
+        <w:t xml:space="preserve">Architecture et </w:t>
+      </w:r>
+      <w:r>
+        <w:t>application</w:t>
+      </w:r>
+      <w:bookmarkEnd w:id="2"/>
+    </w:p>
+    <w:p/>
+    <w:p>
+      <w:pPr>
+        <w:jc w:val="both"/>
+      </w:pPr>
+      <w:r>
+        <w:t xml:space="preserve">L’application web tourne grâce à l’aide du serveur </w:t>
+      </w:r>
+      <w:proofErr w:type="spellStart"/>
+      <w:r>
+        <w:rPr>
+          <w:b/>
+          <w:bCs/>
+        </w:rPr>
+        <w:t>UwAmp</w:t>
+      </w:r>
+      <w:proofErr w:type="spellEnd"/>
+      <w:r>
+        <w:t xml:space="preserve"> </w:t>
+      </w:r>
+      <w:proofErr w:type="gramStart"/>
+      <w:r>
+        <w:t xml:space="preserve">( </w:t>
+      </w:r>
+      <w:r>
+        <w:t>Un</w:t>
+      </w:r>
+      <w:proofErr w:type="gramEnd"/>
+      <w:r>
+        <w:t xml:space="preserve"> </w:t>
+      </w:r>
+      <w:hyperlink r:id="rId8" w:history="1">
+        <w:r>
+          <w:rPr>
+            <w:rStyle w:val="Lienhypertexte"/>
+          </w:rPr>
+          <w:t>WAMP</w:t>
+        </w:r>
+      </w:hyperlink>
+      <w:r>
+        <w:t xml:space="preserve"> portable Apache/MySQL/PHP)</w:t>
+      </w:r>
+      <w:r>
+        <w:t>.</w:t>
+      </w:r>
+    </w:p>
+    <w:p>
+      <w:pPr>
+        <w:jc w:val="both"/>
+      </w:pPr>
+      <w:r>
+        <w:t>Elle réunit l</w:t>
+      </w:r>
+      <w:r>
+        <w:t xml:space="preserve">’application </w:t>
+      </w:r>
+      <w:r>
+        <w:rPr>
+          <w:b/>
+          <w:bCs/>
+          <w:u w:val="single"/>
+        </w:rPr>
+        <w:t>MRBS</w:t>
+      </w:r>
+      <w:r>
+        <w:rPr>
+          <w:b/>
+          <w:bCs/>
+        </w:rPr>
+        <w:t xml:space="preserve"> </w:t>
+      </w:r>
+      <w:r>
+        <w:t>(</w:t>
+      </w:r>
+      <w:r>
+        <w:t xml:space="preserve">Meeting Room </w:t>
+      </w:r>
+      <w:proofErr w:type="spellStart"/>
+      <w:r>
+        <w:t>Booking</w:t>
+      </w:r>
+      <w:proofErr w:type="spellEnd"/>
+      <w:r>
+        <w:t xml:space="preserve"> System</w:t>
+      </w:r>
+      <w:r>
+        <w:t xml:space="preserve">) : </w:t>
+      </w:r>
+      <w:r>
+        <w:t>version</w:t>
+      </w:r>
+      <w:r>
+        <w:t xml:space="preserve"> 1.9.2</w:t>
+      </w:r>
+    </w:p>
+    <w:p>
+      <w:pPr>
+        <w:jc w:val="both"/>
+      </w:pPr>
+      <w:r>
+        <w:t xml:space="preserve">Avec un sous base </w:t>
+      </w:r>
+      <w:r>
+        <w:t xml:space="preserve">(dossier d’architecture) </w:t>
+      </w:r>
+      <w:r>
+        <w:t xml:space="preserve">au </w:t>
+      </w:r>
+      <w:r>
+        <w:rPr>
+          <w:b/>
+          <w:bCs/>
+        </w:rPr>
+        <w:t xml:space="preserve">format MVC </w:t>
+      </w:r>
+      <w:r>
+        <w:t xml:space="preserve">dédié </w:t>
+      </w:r>
+      <w:r>
+        <w:rPr>
+          <w:b/>
+          <w:bCs/>
+        </w:rPr>
+        <w:t>au</w:t>
+      </w:r>
+      <w:r>
+        <w:rPr>
+          <w:b/>
+          <w:bCs/>
+        </w:rPr>
+        <w:t>x</w:t>
+      </w:r>
+      <w:r>
+        <w:rPr>
+          <w:b/>
+          <w:bCs/>
+        </w:rPr>
+        <w:t xml:space="preserve"> salle</w:t>
+      </w:r>
+      <w:r>
+        <w:rPr>
+          <w:b/>
+          <w:bCs/>
+        </w:rPr>
+        <w:t>s</w:t>
+      </w:r>
+      <w:r>
+        <w:rPr>
+          <w:b/>
+          <w:bCs/>
+        </w:rPr>
+        <w:t xml:space="preserve"> et </w:t>
+      </w:r>
+      <w:r>
+        <w:rPr>
+          <w:b/>
+          <w:bCs/>
+        </w:rPr>
+        <w:t>poste informatique</w:t>
+      </w:r>
+      <w:r>
+        <w:rPr>
+          <w:b/>
+          <w:bCs/>
+        </w:rPr>
+        <w:t xml:space="preserve">. </w:t>
+      </w:r>
+    </w:p>
+    <w:p>
+      <w:r>
+        <w:rPr>
+          <w:noProof/>
+        </w:rPr>
+        <w:drawing>
+          <wp:anchor distT="0" distB="0" distL="114300" distR="114300" simplePos="0" relativeHeight="251659264" behindDoc="1" locked="0" layoutInCell="1" allowOverlap="1" wp14:anchorId="16EDC04D" wp14:editId="0565E3B1">
+            <wp:simplePos x="0" y="0"/>
+            <wp:positionH relativeFrom="column">
+              <wp:posOffset>146050</wp:posOffset>
+            </wp:positionH>
+            <wp:positionV relativeFrom="paragraph">
+              <wp:posOffset>6350</wp:posOffset>
+            </wp:positionV>
+            <wp:extent cx="2432050" cy="1557655"/>
+            <wp:effectExtent l="0" t="0" r="6350" b="4445"/>
+            <wp:wrapTight wrapText="bothSides">
+              <wp:wrapPolygon edited="0">
+                <wp:start x="0" y="0"/>
+                <wp:lineTo x="0" y="21397"/>
+                <wp:lineTo x="21487" y="21397"/>
+                <wp:lineTo x="21487" y="0"/>
+                <wp:lineTo x="0" y="0"/>
+              </wp:wrapPolygon>
+            </wp:wrapTight>
+            <wp:docPr id="2" name="Image 2"/>
+            <wp:cNvGraphicFramePr>
+              <a:graphicFrameLocks xmlns:a="http://schemas.openxmlformats.org/drawingml/2006/main" noChangeAspect="1"/>
+            </wp:cNvGraphicFramePr>
+            <a:graphic xmlns:a="http://schemas.openxmlformats.org/drawingml/2006/main">
+              <a:graphicData uri="http://schemas.openxmlformats.org/drawingml/2006/picture">
+                <pic:pic xmlns:pic="http://schemas.openxmlformats.org/drawingml/2006/picture">
+                  <pic:nvPicPr>
+                    <pic:cNvPr id="0" name="Picture 2"/>
+                    <pic:cNvPicPr>
+                      <a:picLocks noChangeAspect="1" noChangeArrowheads="1"/>
+                    </pic:cNvPicPr>
+                  </pic:nvPicPr>
+                  <pic:blipFill>
+                    <a:blip r:embed="rId9">
+                      <a:extLst>
+                        <a:ext uri="{28A0092B-C50C-407E-A947-70E740481C1C}">
+                          <a14:useLocalDpi xmlns:a14="http://schemas.microsoft.com/office/drawing/2010/main" val="0"/>
+                        </a:ext>
+                      </a:extLst>
+                    </a:blip>
+                    <a:srcRect/>
+                    <a:stretch>
+                      <a:fillRect/>
+                    </a:stretch>
+                  </pic:blipFill>
+                  <pic:spPr bwMode="auto">
+                    <a:xfrm>
+                      <a:off x="0" y="0"/>
+                      <a:ext cx="2432050" cy="1557655"/>
+                    </a:xfrm>
+                    <a:prstGeom prst="rect">
+                      <a:avLst/>
+                    </a:prstGeom>
+                    <a:noFill/>
+                    <a:ln>
+                      <a:noFill/>
+                    </a:ln>
+                  </pic:spPr>
+                </pic:pic>
+              </a:graphicData>
+            </a:graphic>
+            <wp14:sizeRelH relativeFrom="margin">
+              <wp14:pctWidth>0</wp14:pctWidth>
+            </wp14:sizeRelH>
+            <wp14:sizeRelV relativeFrom="margin">
+              <wp14:pctHeight>0</wp14:pctHeight>
+            </wp14:sizeRelV>
+          </wp:anchor>
+        </w:drawing>
+      </w:r>
+    </w:p>
+    <w:p>
+      <w:pPr>
+        <w:jc w:val="both"/>
+      </w:pPr>
+      <w:proofErr w:type="gramStart"/>
+      <w:r>
+        <w:t>le</w:t>
+      </w:r>
+      <w:proofErr w:type="gramEnd"/>
+      <w:r>
+        <w:t xml:space="preserve"> fichier « Web » qui contient </w:t>
+      </w:r>
+      <w:r>
+        <w:t>t</w:t>
+      </w:r>
+      <w:r>
+        <w:t>ous les fichier</w:t>
+      </w:r>
+      <w:r>
+        <w:t>s</w:t>
+      </w:r>
+      <w:r>
+        <w:t xml:space="preserve"> permettant le fonctionnement de l’application web</w:t>
+      </w:r>
+      <w:r>
+        <w:t>.</w:t>
+      </w:r>
+      <w:r>
+        <w:t xml:space="preserve"> </w:t>
+      </w:r>
+    </w:p>
+    <w:p>
+      <w:pPr>
+        <w:jc w:val="both"/>
+      </w:pPr>
+    </w:p>
+    <w:p>
+      <w:pPr>
+        <w:jc w:val="both"/>
+      </w:pPr>
+    </w:p>
+    <w:p>
+      <w:pPr>
+        <w:jc w:val="both"/>
+      </w:pPr>
+      <w:r>
+        <w:rPr>
+          <w:noProof/>
+        </w:rPr>
+        <w:lastRenderedPageBreak/>
+        <w:drawing>
+          <wp:anchor distT="0" distB="0" distL="114300" distR="114300" simplePos="0" relativeHeight="251658240" behindDoc="0" locked="0" layoutInCell="1" allowOverlap="1" wp14:anchorId="3B7D4EF6" wp14:editId="6D5FC1E7">
+            <wp:simplePos x="0" y="0"/>
+            <wp:positionH relativeFrom="column">
+              <wp:posOffset>167335</wp:posOffset>
+            </wp:positionH>
+            <wp:positionV relativeFrom="paragraph">
+              <wp:posOffset>14605</wp:posOffset>
+            </wp:positionV>
+            <wp:extent cx="2424801" cy="4652467"/>
+            <wp:effectExtent l="0" t="0" r="0" b="0"/>
+            <wp:wrapSquare wrapText="bothSides"/>
+            <wp:docPr id="1" name="Image 1"/>
+            <wp:cNvGraphicFramePr>
+              <a:graphicFrameLocks xmlns:a="http://schemas.openxmlformats.org/drawingml/2006/main" noChangeAspect="1"/>
+            </wp:cNvGraphicFramePr>
+            <a:graphic xmlns:a="http://schemas.openxmlformats.org/drawingml/2006/main">
+              <a:graphicData uri="http://schemas.openxmlformats.org/drawingml/2006/picture">
+                <pic:pic xmlns:pic="http://schemas.openxmlformats.org/drawingml/2006/picture">
+                  <pic:nvPicPr>
+                    <pic:cNvPr id="0" name="Picture 1"/>
+                    <pic:cNvPicPr>
+                      <a:picLocks noChangeAspect="1" noChangeArrowheads="1"/>
+                    </pic:cNvPicPr>
+                  </pic:nvPicPr>
+                  <pic:blipFill>
+                    <a:blip r:embed="rId10">
+                      <a:extLst>
+                        <a:ext uri="{28A0092B-C50C-407E-A947-70E740481C1C}">
+                          <a14:useLocalDpi xmlns:a14="http://schemas.microsoft.com/office/drawing/2010/main" val="0"/>
+                        </a:ext>
+                      </a:extLst>
+                    </a:blip>
+                    <a:srcRect/>
+                    <a:stretch>
+                      <a:fillRect/>
+                    </a:stretch>
+                  </pic:blipFill>
+                  <pic:spPr bwMode="auto">
+                    <a:xfrm>
+                      <a:off x="0" y="0"/>
+                      <a:ext cx="2424801" cy="4652467"/>
+                    </a:xfrm>
+                    <a:prstGeom prst="rect">
+                      <a:avLst/>
+                    </a:prstGeom>
+                    <a:noFill/>
+                    <a:ln>
+                      <a:noFill/>
+                    </a:ln>
+                  </pic:spPr>
+                </pic:pic>
+              </a:graphicData>
+            </a:graphic>
+          </wp:anchor>
+        </w:drawing>
+      </w:r>
+      <w:r>
+        <w:t>C’est également lui qui contient le dossier « MVC » qui contient l’architecture du même nom</w:t>
+      </w:r>
+      <w:r>
+        <w:t xml:space="preserve">, </w:t>
+      </w:r>
+      <w:r>
+        <w:t xml:space="preserve">dédié </w:t>
+      </w:r>
+      <w:r>
+        <w:rPr>
+          <w:b/>
+          <w:bCs/>
+        </w:rPr>
+        <w:t>au</w:t>
+      </w:r>
+      <w:r>
+        <w:rPr>
+          <w:b/>
+          <w:bCs/>
+        </w:rPr>
+        <w:t>x</w:t>
+      </w:r>
+      <w:r>
+        <w:rPr>
+          <w:b/>
+          <w:bCs/>
+        </w:rPr>
+        <w:t xml:space="preserve"> salle</w:t>
+      </w:r>
+      <w:r>
+        <w:rPr>
+          <w:b/>
+          <w:bCs/>
+        </w:rPr>
+        <w:t>s</w:t>
+      </w:r>
+      <w:r>
+        <w:rPr>
+          <w:b/>
+          <w:bCs/>
+        </w:rPr>
+        <w:t xml:space="preserve"> et poste informatique</w:t>
+      </w:r>
+      <w:r>
+        <w:rPr>
+          <w:b/>
+          <w:bCs/>
+        </w:rPr>
+        <w:t xml:space="preserve">. </w:t>
+      </w:r>
+    </w:p>
+    <w:p>
+      <w:pPr>
+        <w:jc w:val="both"/>
+      </w:pPr>
+    </w:p>
+    <w:p>
+      <w:pPr>
+        <w:jc w:val="both"/>
+      </w:pPr>
+      <w:r>
+        <w:t xml:space="preserve">Le </w:t>
+      </w:r>
+      <w:proofErr w:type="spellStart"/>
+      <w:r>
+        <w:t>index.php</w:t>
+      </w:r>
+      <w:proofErr w:type="spellEnd"/>
+      <w:r>
+        <w:t xml:space="preserve"> du </w:t>
+      </w:r>
+      <w:r>
+        <w:t>dossier</w:t>
+      </w:r>
+      <w:r>
+        <w:t xml:space="preserve"> MVC</w:t>
+      </w:r>
+      <w:r>
+        <w:t xml:space="preserve"> est appel</w:t>
+      </w:r>
+      <w:r>
+        <w:t>é</w:t>
+      </w:r>
+      <w:r>
+        <w:t xml:space="preserve"> par le fichier : </w:t>
+      </w:r>
+    </w:p>
+    <w:p>
+      <w:r>
+        <w:rPr>
+          <w:b/>
+          <w:bCs/>
+          <w:noProof/>
+        </w:rPr>
+        <w:drawing>
+          <wp:inline distT="0" distB="0" distL="0" distR="0" wp14:anchorId="051DD71C" wp14:editId="7151E755">
+            <wp:extent cx="1397000" cy="336550"/>
+            <wp:effectExtent l="0" t="0" r="0" b="6350"/>
+            <wp:docPr id="3" name="Image 3"/>
+            <wp:cNvGraphicFramePr>
+              <a:graphicFrameLocks xmlns:a="http://schemas.openxmlformats.org/drawingml/2006/main" noChangeAspect="1"/>
+            </wp:cNvGraphicFramePr>
+            <a:graphic xmlns:a="http://schemas.openxmlformats.org/drawingml/2006/main">
+              <a:graphicData uri="http://schemas.openxmlformats.org/drawingml/2006/picture">
+                <pic:pic xmlns:pic="http://schemas.openxmlformats.org/drawingml/2006/picture">
+                  <pic:nvPicPr>
+                    <pic:cNvPr id="0" name="Picture 3"/>
+                    <pic:cNvPicPr>
+                      <a:picLocks noChangeAspect="1" noChangeArrowheads="1"/>
+                    </pic:cNvPicPr>
+                  </pic:nvPicPr>
+                  <pic:blipFill>
+                    <a:blip r:embed="rId11">
+                      <a:extLst>
+                        <a:ext uri="{28A0092B-C50C-407E-A947-70E740481C1C}">
+                          <a14:useLocalDpi xmlns:a14="http://schemas.microsoft.com/office/drawing/2010/main" val="0"/>
+                        </a:ext>
+                      </a:extLst>
+                    </a:blip>
+                    <a:srcRect/>
+                    <a:stretch>
+                      <a:fillRect/>
+                    </a:stretch>
+                  </pic:blipFill>
+                  <pic:spPr bwMode="auto">
+                    <a:xfrm>
+                      <a:off x="0" y="0"/>
+                      <a:ext cx="1397000" cy="336550"/>
+                    </a:xfrm>
+                    <a:prstGeom prst="rect">
+                      <a:avLst/>
+                    </a:prstGeom>
+                    <a:noFill/>
+                    <a:ln>
+                      <a:noFill/>
+                    </a:ln>
+                  </pic:spPr>
+                </pic:pic>
+              </a:graphicData>
+            </a:graphic>
+          </wp:inline>
+        </w:drawing>
+      </w:r>
+    </w:p>
+    <w:p>
+      <w:pPr>
+        <w:jc w:val="both"/>
+      </w:pPr>
+      <w:r>
+        <w:t xml:space="preserve">Qui se trouve </w:t>
+      </w:r>
+      <w:r>
+        <w:t xml:space="preserve">en dehors du dossier MVC, </w:t>
+      </w:r>
+      <w:r>
+        <w:t>au niveau hiérarchique des autre</w:t>
+      </w:r>
+      <w:r>
+        <w:t>s</w:t>
+      </w:r>
+      <w:r>
+        <w:t xml:space="preserve"> </w:t>
+      </w:r>
+      <w:proofErr w:type="spellStart"/>
+      <w:r>
+        <w:t>fichier.php</w:t>
+      </w:r>
+      <w:proofErr w:type="spellEnd"/>
+      <w:r>
+        <w:t xml:space="preserve"> de l’application </w:t>
+      </w:r>
+      <w:r>
+        <w:t xml:space="preserve">MRBS </w:t>
+      </w:r>
+      <w:r>
+        <w:t>afin de pouvoir profiter de toutes les fonctionnalités offerte</w:t>
+      </w:r>
+      <w:r>
+        <w:t>s</w:t>
+      </w:r>
+      <w:r>
+        <w:t xml:space="preserve"> par l</w:t>
+      </w:r>
+      <w:r>
+        <w:t>’application</w:t>
+      </w:r>
+      <w:r>
+        <w:t xml:space="preserve">. </w:t>
+      </w:r>
+    </w:p>
+    <w:p>
+      <w:proofErr w:type="gramStart"/>
+      <w:r>
+        <w:t>( Web/</w:t>
+      </w:r>
+      <w:proofErr w:type="spellStart"/>
+      <w:r>
+        <w:t>MVC.php</w:t>
+      </w:r>
+      <w:proofErr w:type="spellEnd"/>
+      <w:proofErr w:type="gramEnd"/>
+      <w:r>
+        <w:t xml:space="preserve"> )</w:t>
+      </w:r>
+      <w:r>
+        <w:t>.</w:t>
+      </w:r>
+      <w:r>
+        <w:t xml:space="preserve"> </w:t>
+      </w:r>
+    </w:p>
+    <w:p>
+      <w:r>
+        <w:br w:type="page"/>
+      </w:r>
+    </w:p>
+    <w:p>
+      <w:r>
+        <w:rPr>
+          <w:noProof/>
+        </w:rPr>
+        <w:lastRenderedPageBreak/>
+        <w:drawing>
+          <wp:anchor distT="0" distB="0" distL="114300" distR="114300" simplePos="0" relativeHeight="251661312" behindDoc="1" locked="0" layoutInCell="1" allowOverlap="1" wp14:anchorId="7746B75A" wp14:editId="7D597E33">
+            <wp:simplePos x="0" y="0"/>
+            <wp:positionH relativeFrom="column">
+              <wp:posOffset>-635</wp:posOffset>
+            </wp:positionH>
+            <wp:positionV relativeFrom="paragraph">
+              <wp:posOffset>0</wp:posOffset>
+            </wp:positionV>
+            <wp:extent cx="2895600" cy="6096000"/>
+            <wp:effectExtent l="0" t="0" r="0" b="0"/>
+            <wp:wrapTight wrapText="bothSides">
+              <wp:wrapPolygon edited="0">
+                <wp:start x="0" y="0"/>
+                <wp:lineTo x="0" y="21533"/>
+                <wp:lineTo x="21458" y="21533"/>
+                <wp:lineTo x="21458" y="0"/>
+                <wp:lineTo x="0" y="0"/>
+              </wp:wrapPolygon>
+            </wp:wrapTight>
+            <wp:docPr id="8" name="Image 8"/>
+            <wp:cNvGraphicFramePr>
+              <a:graphicFrameLocks xmlns:a="http://schemas.openxmlformats.org/drawingml/2006/main" noChangeAspect="1"/>
+            </wp:cNvGraphicFramePr>
+            <a:graphic xmlns:a="http://schemas.openxmlformats.org/drawingml/2006/main">
+              <a:graphicData uri="http://schemas.openxmlformats.org/drawingml/2006/picture">
+                <pic:pic xmlns:pic="http://schemas.openxmlformats.org/drawingml/2006/picture">
+                  <pic:nvPicPr>
+                    <pic:cNvPr id="1" name=""/>
+                    <pic:cNvPicPr/>
+                  </pic:nvPicPr>
+                  <pic:blipFill>
+                    <a:blip r:embed="rId12">
+                      <a:extLst>
+                        <a:ext uri="{28A0092B-C50C-407E-A947-70E740481C1C}">
+                          <a14:useLocalDpi xmlns:a14="http://schemas.microsoft.com/office/drawing/2010/main" val="0"/>
+                        </a:ext>
+                      </a:extLst>
+                    </a:blip>
+                    <a:stretch>
+                      <a:fillRect/>
+                    </a:stretch>
+                  </pic:blipFill>
+                  <pic:spPr>
+                    <a:xfrm>
+                      <a:off x="0" y="0"/>
+                      <a:ext cx="2895600" cy="6096000"/>
+                    </a:xfrm>
+                    <a:prstGeom prst="rect">
+                      <a:avLst/>
+                    </a:prstGeom>
+                  </pic:spPr>
+                </pic:pic>
+              </a:graphicData>
+            </a:graphic>
+          </wp:anchor>
+        </w:drawing>
+      </w:r>
+      <w:r>
+        <w:t xml:space="preserve"> </w:t>
+      </w:r>
+      <w:r>
+        <w:t>On voit ici tous les fichiers et sous dossier contenu dans le fichier MVC</w:t>
+      </w:r>
+      <w:r>
+        <w:t xml:space="preserve"> : </w:t>
+      </w:r>
+    </w:p>
+    <w:p/>
+    <w:p>
+      <w:r>
+        <w:t xml:space="preserve">Le </w:t>
+      </w:r>
+      <w:r>
+        <w:t>dossier</w:t>
+      </w:r>
+      <w:r>
+        <w:t xml:space="preserve"> </w:t>
+      </w:r>
+      <w:r>
+        <w:t>« </w:t>
+      </w:r>
+      <w:r>
+        <w:rPr>
+          <w:b/>
+          <w:bCs/>
+          <w:u w:val="single"/>
+        </w:rPr>
+        <w:t>Contrôleur</w:t>
+      </w:r>
+      <w:r>
+        <w:t> »</w:t>
+      </w:r>
+      <w:r>
+        <w:t xml:space="preserve"> permet de</w:t>
+      </w:r>
+      <w:r>
+        <w:t xml:space="preserve"> </w:t>
+      </w:r>
+      <w:r>
+        <w:t>rediriger</w:t>
+      </w:r>
+      <w:r>
+        <w:t xml:space="preserve"> entre les différents page</w:t>
+      </w:r>
+      <w:r>
+        <w:t>s</w:t>
+      </w:r>
+      <w:r>
+        <w:t xml:space="preserve"> de l’application. </w:t>
+      </w:r>
+    </w:p>
+    <w:p>
+      <w:r>
+        <w:t>Et</w:t>
+      </w:r>
+      <w:r>
+        <w:t xml:space="preserve"> </w:t>
+      </w:r>
+      <w:r>
+        <w:t>transformer et gérer les informations récupér</w:t>
+      </w:r>
+      <w:r>
+        <w:t>ées</w:t>
+      </w:r>
+      <w:r>
+        <w:t xml:space="preserve"> en </w:t>
+      </w:r>
+      <w:proofErr w:type="spellStart"/>
+      <w:r>
+        <w:t>bdd</w:t>
+      </w:r>
+      <w:proofErr w:type="spellEnd"/>
+      <w:r>
+        <w:t xml:space="preserve"> ou inscrite</w:t>
+      </w:r>
+      <w:r>
+        <w:t>s</w:t>
+      </w:r>
+      <w:r>
+        <w:t xml:space="preserve"> en brute</w:t>
+      </w:r>
+      <w:r>
+        <w:t>.</w:t>
+      </w:r>
+      <w:r>
+        <w:t xml:space="preserve"> </w:t>
+      </w:r>
+    </w:p>
+    <w:p/>
+    <w:p>
+      <w:r>
+        <w:t xml:space="preserve">Le </w:t>
+      </w:r>
+      <w:r>
+        <w:t xml:space="preserve">dossier </w:t>
+      </w:r>
+      <w:r>
+        <w:t>« </w:t>
+      </w:r>
+      <w:r>
+        <w:rPr>
+          <w:b/>
+          <w:bCs/>
+          <w:u w:val="single"/>
+        </w:rPr>
+        <w:t>CSS</w:t>
+      </w:r>
+      <w:r>
+        <w:t> »</w:t>
+      </w:r>
+      <w:r>
+        <w:t xml:space="preserve"> permet de mettre en forme les informations</w:t>
+      </w:r>
+      <w:r>
+        <w:t>.</w:t>
+      </w:r>
+    </w:p>
+    <w:p/>
+    <w:p>
+      <w:r>
+        <w:t xml:space="preserve">Le </w:t>
+      </w:r>
+      <w:r>
+        <w:t xml:space="preserve">dossier </w:t>
+      </w:r>
+      <w:r>
+        <w:t>« </w:t>
+      </w:r>
+      <w:r>
+        <w:rPr>
+          <w:b/>
+          <w:bCs/>
+          <w:u w:val="single"/>
+        </w:rPr>
+        <w:t>JS</w:t>
+      </w:r>
+      <w:r>
+        <w:t> »</w:t>
+      </w:r>
+      <w:r>
+        <w:t xml:space="preserve"> permet de gérer les appel</w:t>
+      </w:r>
+      <w:r>
+        <w:t>s</w:t>
+      </w:r>
+      <w:r>
+        <w:t xml:space="preserve"> réalis</w:t>
+      </w:r>
+      <w:r>
+        <w:t>és</w:t>
+      </w:r>
+      <w:r>
+        <w:t xml:space="preserve"> grâce au langage Script (ici il s’agit de </w:t>
+      </w:r>
+      <w:proofErr w:type="gramStart"/>
+      <w:r>
+        <w:t>JavaScript )</w:t>
+      </w:r>
+      <w:proofErr w:type="gramEnd"/>
+      <w:r>
+        <w:t>.</w:t>
+      </w:r>
+    </w:p>
+    <w:p/>
+    <w:p>
+      <w:r>
+        <w:t xml:space="preserve">Le </w:t>
+      </w:r>
+      <w:r>
+        <w:t>« </w:t>
+      </w:r>
+      <w:r>
+        <w:rPr>
+          <w:b/>
+          <w:bCs/>
+          <w:u w:val="single"/>
+        </w:rPr>
+        <w:t>mod</w:t>
+      </w:r>
+      <w:r>
+        <w:rPr>
+          <w:b/>
+          <w:bCs/>
+          <w:u w:val="single"/>
+        </w:rPr>
+        <w:t>èle</w:t>
+      </w:r>
+      <w:r>
+        <w:t> »</w:t>
+      </w:r>
+      <w:r>
+        <w:t xml:space="preserve"> gère les appels </w:t>
+      </w:r>
+      <w:r>
+        <w:t>à</w:t>
+      </w:r>
+      <w:r>
+        <w:t xml:space="preserve"> la base de </w:t>
+      </w:r>
+      <w:r>
+        <w:t>donnée</w:t>
+      </w:r>
+      <w:r>
+        <w:t>s</w:t>
+      </w:r>
+      <w:r>
+        <w:t xml:space="preserve"> «</w:t>
+      </w:r>
+      <w:r>
+        <w:t> </w:t>
+      </w:r>
+      <w:proofErr w:type="spellStart"/>
+      <w:r>
+        <w:fldChar w:fldCharType="begin"/>
+      </w:r>
+      <w:r>
+        <w:instrText xml:space="preserve"> HYPERLINK "http://localhost/mysql/db_structure.php?server=1&amp;db=mrbs_web&amp;token=1b74710fa0fea684cc598c9acefcd979" \o "Structure" </w:instrText>
+      </w:r>
+      <w:r>
+        <w:fldChar w:fldCharType="separate"/>
+      </w:r>
+      <w:r>
+        <w:rPr>
+          <w:rStyle w:val="Lienhypertexte"/>
+          <w:rFonts w:ascii="Arial" w:hAnsi="Arial" w:cs="Arial"/>
+          <w:color w:val="000000"/>
+          <w:sz w:val="25"/>
+          <w:szCs w:val="25"/>
+        </w:rPr>
+        <w:t>mrbs_web</w:t>
+      </w:r>
+      <w:proofErr w:type="spellEnd"/>
+      <w:r>
+        <w:fldChar w:fldCharType="end"/>
+      </w:r>
+      <w:r>
+        <w:t> »</w:t>
+      </w:r>
+      <w:r>
+        <w:t>.</w:t>
+      </w:r>
+    </w:p>
+    <w:p/>
+    <w:p>
+      <w:r>
+        <w:t>« </w:t>
+      </w:r>
+      <w:r>
+        <w:rPr>
+          <w:b/>
+          <w:bCs/>
+          <w:u w:val="single"/>
+        </w:rPr>
+        <w:t>Vue</w:t>
+      </w:r>
+      <w:r>
+        <w:t> »</w:t>
+      </w:r>
+      <w:r>
+        <w:t xml:space="preserve"> </w:t>
+      </w:r>
+      <w:r>
+        <w:t>affiche l'interface</w:t>
+      </w:r>
+      <w:r>
+        <w:t xml:space="preserve"> graphique des données. </w:t>
+      </w:r>
+      <w:r>
+        <w:br w:type="page"/>
+      </w:r>
+    </w:p>
+    <w:p>
+      <w:pPr>
+        <w:pStyle w:val="Titre2"/>
+      </w:pPr>
+      <w:bookmarkStart w:id="3" w:name="_Toc72638974"/>
+      <w:r>
+        <w:lastRenderedPageBreak/>
+        <w:t>Base de données</w:t>
+      </w:r>
+      <w:bookmarkEnd w:id="3"/>
+      <w:r>
+        <w:t xml:space="preserve"> </w:t>
+      </w:r>
+    </w:p>
+    <w:p/>
+    <w:p>
+      <w:pPr>
+        <w:jc w:val="both"/>
+      </w:pPr>
+      <w:r>
+        <w:t>« </w:t>
+      </w:r>
+      <w:proofErr w:type="spellStart"/>
+      <w:r>
+        <w:t>Mrbs_web</w:t>
+      </w:r>
+      <w:proofErr w:type="spellEnd"/>
+      <w:r>
+        <w:t> » est la base de données qui gérer les données de l’application</w:t>
+      </w:r>
+      <w:r>
+        <w:t>.</w:t>
+      </w:r>
+      <w:r>
+        <w:t xml:space="preserve"> </w:t>
+      </w:r>
+    </w:p>
+    <w:p>
+      <w:pPr>
+        <w:jc w:val="both"/>
+      </w:pPr>
+      <w:r>
+        <w:rPr>
+          <w:noProof/>
+        </w:rPr>
+        <w:drawing>
+          <wp:anchor distT="0" distB="0" distL="114300" distR="114300" simplePos="0" relativeHeight="251662336" behindDoc="0" locked="0" layoutInCell="1" allowOverlap="1" wp14:anchorId="6BF410FB" wp14:editId="5F69037A">
+            <wp:simplePos x="0" y="0"/>
+            <wp:positionH relativeFrom="margin">
+              <wp:align>left</wp:align>
+            </wp:positionH>
+            <wp:positionV relativeFrom="paragraph">
+              <wp:posOffset>10160</wp:posOffset>
+            </wp:positionV>
+            <wp:extent cx="1989455" cy="1080770"/>
+            <wp:effectExtent l="0" t="0" r="0" b="5080"/>
+            <wp:wrapSquare wrapText="bothSides"/>
+            <wp:docPr id="11" name="Image 11"/>
+            <wp:cNvGraphicFramePr>
+              <a:graphicFrameLocks xmlns:a="http://schemas.openxmlformats.org/drawingml/2006/main" noChangeAspect="1"/>
+            </wp:cNvGraphicFramePr>
+            <a:graphic xmlns:a="http://schemas.openxmlformats.org/drawingml/2006/main">
+              <a:graphicData uri="http://schemas.openxmlformats.org/drawingml/2006/picture">
+                <pic:pic xmlns:pic="http://schemas.openxmlformats.org/drawingml/2006/picture">
+                  <pic:nvPicPr>
+                    <pic:cNvPr id="0" name="Picture 8"/>
+                    <pic:cNvPicPr>
+                      <a:picLocks noChangeAspect="1" noChangeArrowheads="1"/>
+                    </pic:cNvPicPr>
+                  </pic:nvPicPr>
+                  <pic:blipFill>
+                    <a:blip r:embed="rId13" cstate="print">
+                      <a:extLst>
+                        <a:ext uri="{28A0092B-C50C-407E-A947-70E740481C1C}">
+                          <a14:useLocalDpi xmlns:a14="http://schemas.microsoft.com/office/drawing/2010/main" val="0"/>
+                        </a:ext>
+                      </a:extLst>
+                    </a:blip>
+                    <a:srcRect/>
+                    <a:stretch>
+                      <a:fillRect/>
+                    </a:stretch>
+                  </pic:blipFill>
+                  <pic:spPr bwMode="auto">
+                    <a:xfrm>
+                      <a:off x="0" y="0"/>
+                      <a:ext cx="1989455" cy="1080770"/>
+                    </a:xfrm>
+                    <a:prstGeom prst="rect">
+                      <a:avLst/>
+                    </a:prstGeom>
+                    <a:noFill/>
+                    <a:ln>
+                      <a:noFill/>
+                    </a:ln>
+                  </pic:spPr>
+                </pic:pic>
+              </a:graphicData>
+            </a:graphic>
+            <wp14:sizeRelH relativeFrom="margin">
+              <wp14:pctWidth>0</wp14:pctWidth>
+            </wp14:sizeRelH>
+            <wp14:sizeRelV relativeFrom="margin">
+              <wp14:pctHeight>0</wp14:pctHeight>
+            </wp14:sizeRelV>
+          </wp:anchor>
+        </w:drawing>
+      </w:r>
+      <w:r>
+        <w:t xml:space="preserve"> </w:t>
+      </w:r>
+    </w:p>
+    <w:p>
+      <w:pPr>
+        <w:jc w:val="both"/>
+      </w:pPr>
+      <w:r>
+        <w:t xml:space="preserve">Il s’agit d’une Base de </w:t>
+      </w:r>
+      <w:r>
+        <w:t>données</w:t>
+      </w:r>
+      <w:r>
+        <w:t xml:space="preserve"> fonctionnant sous</w:t>
+      </w:r>
+      <w:r>
+        <w:t xml:space="preserve"> </w:t>
+      </w:r>
+      <w:r>
+        <w:t>MySQL</w:t>
+      </w:r>
+      <w:r>
+        <w:t>.</w:t>
+      </w:r>
+    </w:p>
+    <w:p>
+      <w:pPr>
+        <w:jc w:val="both"/>
+      </w:pPr>
+    </w:p>
+    <w:p>
+      <w:pPr>
+        <w:jc w:val="both"/>
+      </w:pPr>
+      <w:r>
+        <w:rPr>
+          <w:noProof/>
+        </w:rPr>
+        <w:drawing>
+          <wp:anchor distT="0" distB="0" distL="114300" distR="114300" simplePos="0" relativeHeight="251663360" behindDoc="1" locked="0" layoutInCell="1" allowOverlap="1" wp14:anchorId="651F7F83" wp14:editId="4A76BC34">
+            <wp:simplePos x="0" y="0"/>
+            <wp:positionH relativeFrom="column">
+              <wp:posOffset>-635</wp:posOffset>
+            </wp:positionH>
+            <wp:positionV relativeFrom="paragraph">
+              <wp:posOffset>635</wp:posOffset>
+            </wp:positionV>
+            <wp:extent cx="3489325" cy="5632450"/>
+            <wp:effectExtent l="0" t="0" r="0" b="6350"/>
+            <wp:wrapTight wrapText="bothSides">
+              <wp:wrapPolygon edited="0">
+                <wp:start x="0" y="0"/>
+                <wp:lineTo x="0" y="21551"/>
+                <wp:lineTo x="21462" y="21551"/>
+                <wp:lineTo x="21462" y="0"/>
+                <wp:lineTo x="0" y="0"/>
+              </wp:wrapPolygon>
+            </wp:wrapTight>
+            <wp:docPr id="9" name="Image 9"/>
+            <wp:cNvGraphicFramePr>
+              <a:graphicFrameLocks xmlns:a="http://schemas.openxmlformats.org/drawingml/2006/main" noChangeAspect="1"/>
+            </wp:cNvGraphicFramePr>
+            <a:graphic xmlns:a="http://schemas.openxmlformats.org/drawingml/2006/main">
+              <a:graphicData uri="http://schemas.openxmlformats.org/drawingml/2006/picture">
+                <pic:pic xmlns:pic="http://schemas.openxmlformats.org/drawingml/2006/picture">
+                  <pic:nvPicPr>
+                    <pic:cNvPr id="0" name="Picture 6"/>
+                    <pic:cNvPicPr>
+                      <a:picLocks noChangeAspect="1" noChangeArrowheads="1"/>
+                    </pic:cNvPicPr>
+                  </pic:nvPicPr>
+                  <pic:blipFill>
+                    <a:blip r:embed="rId14">
+                      <a:extLst>
+                        <a:ext uri="{28A0092B-C50C-407E-A947-70E740481C1C}">
+                          <a14:useLocalDpi xmlns:a14="http://schemas.microsoft.com/office/drawing/2010/main" val="0"/>
+                        </a:ext>
+                      </a:extLst>
+                    </a:blip>
+                    <a:srcRect/>
+                    <a:stretch>
+                      <a:fillRect/>
+                    </a:stretch>
+                  </pic:blipFill>
+                  <pic:spPr bwMode="auto">
+                    <a:xfrm>
+                      <a:off x="0" y="0"/>
+                      <a:ext cx="3489325" cy="5632450"/>
+                    </a:xfrm>
+                    <a:prstGeom prst="rect">
+                      <a:avLst/>
+                    </a:prstGeom>
+                    <a:noFill/>
+                    <a:ln>
+                      <a:noFill/>
+                    </a:ln>
+                  </pic:spPr>
+                </pic:pic>
+              </a:graphicData>
+            </a:graphic>
+          </wp:anchor>
+        </w:drawing>
+      </w:r>
+      <w:r>
+        <w:t xml:space="preserve"> </w:t>
+      </w:r>
+    </w:p>
+    <w:p>
+      <w:pPr>
+        <w:jc w:val="both"/>
+      </w:pPr>
+    </w:p>
+    <w:p>
+      <w:pPr>
+        <w:jc w:val="both"/>
+      </w:pPr>
+      <w:r>
+        <w:t>On y retrouve toute</w:t>
+      </w:r>
+      <w:r>
+        <w:t>s</w:t>
+      </w:r>
+      <w:r>
+        <w:t xml:space="preserve"> les tables déjà existante</w:t>
+      </w:r>
+      <w:r>
+        <w:t>s</w:t>
+      </w:r>
+      <w:r>
+        <w:t xml:space="preserve"> dans l’ap</w:t>
+      </w:r>
+      <w:r>
+        <w:t>plication MRBS.</w:t>
+      </w:r>
+    </w:p>
+    <w:p>
+      <w:pPr>
+        <w:jc w:val="both"/>
+      </w:pPr>
+    </w:p>
+    <w:p>
+      <w:pPr>
+        <w:jc w:val="both"/>
+      </w:pPr>
+      <w:r>
+        <w:t>Plus la table « </w:t>
+      </w:r>
+      <w:proofErr w:type="spellStart"/>
+      <w:r>
+        <w:rPr>
+          <w:b/>
+          <w:bCs/>
+        </w:rPr>
+        <w:t>mrbs_poste</w:t>
+      </w:r>
+      <w:proofErr w:type="spellEnd"/>
+      <w:r>
+        <w:t> » ou sont renseigné toutes les informations sur les postes dans les salle</w:t>
+      </w:r>
+      <w:r>
+        <w:t>s</w:t>
+      </w:r>
+      <w:r>
+        <w:t xml:space="preserve"> informatique</w:t>
+      </w:r>
+      <w:r>
+        <w:t>s</w:t>
+      </w:r>
+      <w:r>
+        <w:t xml:space="preserve">. </w:t>
+      </w:r>
+      <w:r>
+        <w:br w:type="page"/>
+      </w:r>
+    </w:p>
+    <w:p/>
+    <w:p>
+      <w:pPr>
+        <w:pStyle w:val="Titre2"/>
+      </w:pPr>
+      <w:bookmarkStart w:id="4" w:name="_Toc72638975"/>
+      <w:r>
+        <w:t>Fonction PHP</w:t>
+      </w:r>
+      <w:bookmarkEnd w:id="4"/>
+    </w:p>
+    <w:p/>
+    <w:p>
+      <w:pPr>
+        <w:pStyle w:val="Sous-sous-Titre"/>
+      </w:pPr>
+      <w:r>
+        <w:t>Fonction BDD</w:t>
+      </w:r>
+    </w:p>
+    <w:p>
+      <w:pPr>
+        <w:pStyle w:val="Sous-sous-Titre"/>
+        <w:numPr>
+          <w:ilvl w:val="0"/>
+          <w:numId w:val="0"/>
+        </w:numPr>
+        <w:ind w:left="720" w:hanging="360"/>
+      </w:pPr>
+      <w:r>
+        <w:rPr>
+          <w:noProof/>
+        </w:rPr>
+        <w:drawing>
+          <wp:anchor distT="0" distB="0" distL="114300" distR="114300" simplePos="0" relativeHeight="251660288" behindDoc="0" locked="0" layoutInCell="1" allowOverlap="1" wp14:anchorId="4CB0EB13" wp14:editId="0B252885">
+            <wp:simplePos x="1126541" y="1799539"/>
+            <wp:positionH relativeFrom="column">
+              <wp:align>left</wp:align>
+            </wp:positionH>
+            <wp:positionV relativeFrom="paragraph">
+              <wp:align>top</wp:align>
+            </wp:positionV>
+            <wp:extent cx="2781875" cy="790042"/>
+            <wp:effectExtent l="0" t="0" r="0" b="0"/>
+            <wp:wrapSquare wrapText="bothSides"/>
+            <wp:docPr id="6" name="Image 6"/>
+            <wp:cNvGraphicFramePr>
+              <a:graphicFrameLocks xmlns:a="http://schemas.openxmlformats.org/drawingml/2006/main" noChangeAspect="1"/>
+            </wp:cNvGraphicFramePr>
+            <a:graphic xmlns:a="http://schemas.openxmlformats.org/drawingml/2006/main">
+              <a:graphicData uri="http://schemas.openxmlformats.org/drawingml/2006/picture">
+                <pic:pic xmlns:pic="http://schemas.openxmlformats.org/drawingml/2006/picture">
+                  <pic:nvPicPr>
+                    <pic:cNvPr id="0" name="Picture 4"/>
+                    <pic:cNvPicPr>
+                      <a:picLocks noChangeAspect="1" noChangeArrowheads="1"/>
+                    </pic:cNvPicPr>
+                  </pic:nvPicPr>
+                  <pic:blipFill>
+                    <a:blip r:embed="rId15">
+                      <a:extLst>
+                        <a:ext uri="{28A0092B-C50C-407E-A947-70E740481C1C}">
+                          <a14:useLocalDpi xmlns:a14="http://schemas.microsoft.com/office/drawing/2010/main" val="0"/>
+                        </a:ext>
+                      </a:extLst>
+                    </a:blip>
+                    <a:srcRect/>
+                    <a:stretch>
+                      <a:fillRect/>
+                    </a:stretch>
+                  </pic:blipFill>
+                  <pic:spPr bwMode="auto">
+                    <a:xfrm>
+                      <a:off x="0" y="0"/>
+                      <a:ext cx="2781875" cy="790042"/>
+                    </a:xfrm>
+                    <a:prstGeom prst="rect">
+                      <a:avLst/>
+                    </a:prstGeom>
+                    <a:noFill/>
+                    <a:ln>
+                      <a:noFill/>
+                    </a:ln>
+                  </pic:spPr>
+                </pic:pic>
+              </a:graphicData>
+            </a:graphic>
+          </wp:anchor>
+        </w:drawing>
+      </w:r>
+      <w:proofErr w:type="spellStart"/>
+      <w:proofErr w:type="gramStart"/>
+      <w:r>
+        <w:t>allSalle</w:t>
+      </w:r>
+      <w:proofErr w:type="spellEnd"/>
+      <w:proofErr w:type="gramEnd"/>
+      <w:r>
+        <w:rPr>
+          <w:b w:val="0"/>
+          <w:bCs/>
+        </w:rPr>
+        <w:t xml:space="preserve"> : </w:t>
+      </w:r>
+      <w:r>
+        <w:rPr>
+          <w:b w:val="0"/>
+          <w:bCs/>
+        </w:rPr>
+        <w:t>récupère</w:t>
+      </w:r>
+      <w:r>
+        <w:rPr>
+          <w:b w:val="0"/>
+          <w:bCs/>
+        </w:rPr>
+        <w:t xml:space="preserve"> toutes les informations de la table </w:t>
+      </w:r>
+      <w:r>
+        <w:rPr>
+          <w:b w:val="0"/>
+          <w:bCs/>
+        </w:rPr>
+        <w:t>« </w:t>
+      </w:r>
+      <w:proofErr w:type="spellStart"/>
+      <w:r>
+        <w:t>mrbs_</w:t>
+      </w:r>
+      <w:r>
+        <w:t>salle</w:t>
+      </w:r>
+      <w:proofErr w:type="spellEnd"/>
+      <w:r>
+        <w:rPr>
+          <w:b w:val="0"/>
+          <w:bCs/>
+        </w:rPr>
+        <w:t> »</w:t>
+      </w:r>
+      <w:r>
+        <w:rPr>
+          <w:b w:val="0"/>
+          <w:bCs/>
+        </w:rPr>
+        <w:t xml:space="preserve"> </w:t>
+      </w:r>
+      <w:r>
+        <w:rPr>
+          <w:b w:val="0"/>
+          <w:bCs/>
+          <w:u w:val="single"/>
+        </w:rPr>
+        <w:t>pour les salles informatiques uniquement</w:t>
+      </w:r>
+      <w:r>
+        <w:t xml:space="preserve">. </w:t>
+      </w:r>
+      <w:r>
+        <w:t xml:space="preserve">  </w:t>
+      </w:r>
+    </w:p>
+    <w:p>
+      <w:pPr>
+        <w:pStyle w:val="Sous-sous-Titre"/>
+        <w:numPr>
+          <w:ilvl w:val="0"/>
+          <w:numId w:val="0"/>
+        </w:numPr>
+        <w:ind w:left="720" w:hanging="360"/>
+        <w:rPr>
+          <w:b w:val="0"/>
+          <w:bCs/>
+        </w:rPr>
+      </w:pPr>
+      <w:proofErr w:type="spellStart"/>
+      <w:proofErr w:type="gramStart"/>
+      <w:r>
+        <w:t>allPostForIdSalle</w:t>
+      </w:r>
+      <w:proofErr w:type="spellEnd"/>
+      <w:proofErr w:type="gramEnd"/>
+      <w:r>
+        <w:t xml:space="preserve"> : </w:t>
+      </w:r>
+      <w:r>
+        <w:rPr>
+          <w:b w:val="0"/>
+          <w:bCs/>
+        </w:rPr>
+        <w:t xml:space="preserve">fait comme </w:t>
+      </w:r>
+      <w:proofErr w:type="spellStart"/>
+      <w:r>
+        <w:t>allSalle</w:t>
+      </w:r>
+      <w:proofErr w:type="spellEnd"/>
+      <w:r>
+        <w:t xml:space="preserve"> </w:t>
+      </w:r>
+      <w:r>
+        <w:rPr>
+          <w:b w:val="0"/>
+          <w:bCs/>
+        </w:rPr>
+        <w:t xml:space="preserve">mais uniquement pour la salle dont </w:t>
+      </w:r>
+      <w:proofErr w:type="spellStart"/>
+      <w:r>
+        <w:rPr>
+          <w:b w:val="0"/>
+          <w:bCs/>
+        </w:rPr>
+        <w:t>l’id</w:t>
+      </w:r>
+      <w:proofErr w:type="spellEnd"/>
+      <w:r>
+        <w:rPr>
+          <w:b w:val="0"/>
+          <w:bCs/>
+        </w:rPr>
+        <w:t xml:space="preserve"> est $</w:t>
+      </w:r>
+      <w:proofErr w:type="spellStart"/>
+      <w:r>
+        <w:rPr>
+          <w:b w:val="0"/>
+          <w:bCs/>
+        </w:rPr>
+        <w:t>numSalle</w:t>
+      </w:r>
+      <w:proofErr w:type="spellEnd"/>
+      <w:r>
+        <w:rPr>
+          <w:b w:val="0"/>
+          <w:bCs/>
+        </w:rPr>
+        <w:t>.</w:t>
+      </w:r>
+    </w:p>
+    <w:p>
+      <w:pPr>
+        <w:pStyle w:val="Sous-sous-Titre"/>
+        <w:numPr>
+          <w:ilvl w:val="0"/>
+          <w:numId w:val="0"/>
+        </w:numPr>
+        <w:ind w:left="720" w:hanging="360"/>
+      </w:pPr>
+      <w:r>
+        <w:rPr>
+          <w:noProof/>
+        </w:rPr>
+        <w:drawing>
+          <wp:anchor distT="0" distB="0" distL="114300" distR="114300" simplePos="0" relativeHeight="251664384" behindDoc="1" locked="0" layoutInCell="1" allowOverlap="1" wp14:anchorId="7E487379" wp14:editId="62D2BAA0">
+            <wp:simplePos x="0" y="0"/>
+            <wp:positionH relativeFrom="margin">
+              <wp:posOffset>-635</wp:posOffset>
+            </wp:positionH>
+            <wp:positionV relativeFrom="paragraph">
+              <wp:posOffset>445770</wp:posOffset>
+            </wp:positionV>
+            <wp:extent cx="5888355" cy="1842770"/>
+            <wp:effectExtent l="0" t="0" r="0" b="5080"/>
+            <wp:wrapTight wrapText="bothSides">
+              <wp:wrapPolygon edited="0">
+                <wp:start x="0" y="0"/>
+                <wp:lineTo x="0" y="21436"/>
+                <wp:lineTo x="21523" y="21436"/>
+                <wp:lineTo x="21523" y="0"/>
+                <wp:lineTo x="0" y="0"/>
+              </wp:wrapPolygon>
+            </wp:wrapTight>
+            <wp:docPr id="7" name="Image 7"/>
+            <wp:cNvGraphicFramePr>
+              <a:graphicFrameLocks xmlns:a="http://schemas.openxmlformats.org/drawingml/2006/main" noChangeAspect="1"/>
+            </wp:cNvGraphicFramePr>
+            <a:graphic xmlns:a="http://schemas.openxmlformats.org/drawingml/2006/main">
+              <a:graphicData uri="http://schemas.openxmlformats.org/drawingml/2006/picture">
+                <pic:pic xmlns:pic="http://schemas.openxmlformats.org/drawingml/2006/picture">
+                  <pic:nvPicPr>
+                    <pic:cNvPr id="0" name="Picture 5"/>
+                    <pic:cNvPicPr>
+                      <a:picLocks noChangeAspect="1" noChangeArrowheads="1"/>
+                    </pic:cNvPicPr>
+                  </pic:nvPicPr>
+                  <pic:blipFill>
+                    <a:blip r:embed="rId16" cstate="print">
+                      <a:extLst>
+                        <a:ext uri="{28A0092B-C50C-407E-A947-70E740481C1C}">
+                          <a14:useLocalDpi xmlns:a14="http://schemas.microsoft.com/office/drawing/2010/main" val="0"/>
+                        </a:ext>
+                      </a:extLst>
+                    </a:blip>
+                    <a:srcRect/>
+                    <a:stretch>
+                      <a:fillRect/>
+                    </a:stretch>
+                  </pic:blipFill>
+                  <pic:spPr bwMode="auto">
+                    <a:xfrm>
+                      <a:off x="0" y="0"/>
+                      <a:ext cx="5888355" cy="1842770"/>
+                    </a:xfrm>
+                    <a:prstGeom prst="rect">
+                      <a:avLst/>
+                    </a:prstGeom>
+                    <a:noFill/>
+                    <a:ln>
+                      <a:noFill/>
+                    </a:ln>
+                  </pic:spPr>
+                </pic:pic>
+              </a:graphicData>
+            </a:graphic>
+            <wp14:sizeRelH relativeFrom="margin">
+              <wp14:pctWidth>0</wp14:pctWidth>
+            </wp14:sizeRelH>
+            <wp14:sizeRelV relativeFrom="margin">
+              <wp14:pctHeight>0</wp14:pctHeight>
+            </wp14:sizeRelV>
+          </wp:anchor>
+        </w:drawing>
+      </w:r>
+    </w:p>
+    <w:p>
+      <w:pPr>
+        <w:jc w:val="both"/>
+      </w:pPr>
+      <w:proofErr w:type="spellStart"/>
+      <w:proofErr w:type="gramStart"/>
+      <w:r>
+        <w:rPr>
+          <w:b/>
+          <w:bCs/>
+        </w:rPr>
+        <w:t>allPoste</w:t>
+      </w:r>
+      <w:proofErr w:type="spellEnd"/>
+      <w:proofErr w:type="gramEnd"/>
+      <w:r>
+        <w:rPr>
+          <w:b/>
+          <w:bCs/>
+        </w:rPr>
+        <w:t> :</w:t>
+      </w:r>
+      <w:r>
+        <w:t xml:space="preserve"> récupère la liste de toute</w:t>
+      </w:r>
+      <w:r>
+        <w:t>s</w:t>
+      </w:r>
+      <w:r>
+        <w:t xml:space="preserve"> les informations de la table « </w:t>
+      </w:r>
+      <w:proofErr w:type="spellStart"/>
+      <w:r>
+        <w:rPr>
+          <w:b/>
+          <w:bCs/>
+        </w:rPr>
+        <w:t>mrbs_poste</w:t>
+      </w:r>
+      <w:proofErr w:type="spellEnd"/>
+      <w:r>
+        <w:t> »</w:t>
+      </w:r>
+      <w:r>
+        <w:t>.</w:t>
+      </w:r>
+    </w:p>
+    <w:p>
+      <w:pPr>
+        <w:jc w:val="both"/>
+      </w:pPr>
+    </w:p>
+    <w:p>
+      <w:pPr>
+        <w:jc w:val="both"/>
+      </w:pPr>
+      <w:proofErr w:type="spellStart"/>
+      <w:proofErr w:type="gramStart"/>
+      <w:r>
+        <w:rPr>
+          <w:b/>
+          <w:bCs/>
+        </w:rPr>
+        <w:t>unPoste</w:t>
+      </w:r>
+      <w:proofErr w:type="spellEnd"/>
+      <w:proofErr w:type="gramEnd"/>
+      <w:r>
+        <w:rPr>
+          <w:b/>
+          <w:bCs/>
+        </w:rPr>
+        <w:t> :</w:t>
+      </w:r>
+      <w:r>
+        <w:t xml:space="preserve"> </w:t>
+      </w:r>
+      <w:r>
+        <w:t xml:space="preserve">fait comme </w:t>
+      </w:r>
+      <w:proofErr w:type="spellStart"/>
+      <w:r>
+        <w:rPr>
+          <w:b/>
+          <w:bCs/>
+        </w:rPr>
+        <w:t>allPoste</w:t>
+      </w:r>
+      <w:proofErr w:type="spellEnd"/>
+      <w:r>
+        <w:rPr>
+          <w:b/>
+          <w:bCs/>
+        </w:rPr>
+        <w:t> </w:t>
+      </w:r>
+      <w:r>
+        <w:t>mais</w:t>
+      </w:r>
+      <w:r>
+        <w:t xml:space="preserve"> </w:t>
+      </w:r>
+      <w:r>
+        <w:t xml:space="preserve">uniquement pour la salle dont </w:t>
+      </w:r>
+      <w:proofErr w:type="spellStart"/>
+      <w:r>
+        <w:t>l’id</w:t>
+      </w:r>
+      <w:proofErr w:type="spellEnd"/>
+      <w:r>
+        <w:t xml:space="preserve"> est $</w:t>
+      </w:r>
+      <w:proofErr w:type="spellStart"/>
+      <w:r>
+        <w:t>num</w:t>
+      </w:r>
+      <w:r>
+        <w:t>Poste</w:t>
+      </w:r>
+      <w:proofErr w:type="spellEnd"/>
+      <w:r>
+        <w:t>.</w:t>
+      </w:r>
+    </w:p>
+    <w:p>
+      <w:pPr>
+        <w:jc w:val="both"/>
+      </w:pPr>
+    </w:p>
+    <w:p>
+      <w:pPr>
+        <w:jc w:val="both"/>
+      </w:pPr>
+      <w:proofErr w:type="spellStart"/>
+      <w:proofErr w:type="gramStart"/>
+      <w:r>
+        <w:t>c</w:t>
+      </w:r>
+      <w:r>
+        <w:rPr>
+          <w:b/>
+          <w:bCs/>
+        </w:rPr>
+        <w:t>reePoste</w:t>
+      </w:r>
+      <w:proofErr w:type="spellEnd"/>
+      <w:proofErr w:type="gramEnd"/>
+      <w:r>
+        <w:rPr>
+          <w:b/>
+          <w:bCs/>
+        </w:rPr>
+        <w:t> </w:t>
+      </w:r>
+      <w:r>
+        <w:t>: Permets d’ajouter une nouvelle entrée dans l</w:t>
+      </w:r>
+      <w:r>
+        <w:t xml:space="preserve">a table </w:t>
+      </w:r>
+      <w:r>
+        <w:t>« </w:t>
+      </w:r>
+      <w:proofErr w:type="spellStart"/>
+      <w:r>
+        <w:rPr>
+          <w:b/>
+          <w:bCs/>
+        </w:rPr>
+        <w:t>mrbs_poste</w:t>
+      </w:r>
+      <w:proofErr w:type="spellEnd"/>
+      <w:r>
+        <w:t> »</w:t>
+      </w:r>
+      <w:r>
+        <w:t xml:space="preserve"> </w:t>
+      </w:r>
+    </w:p>
+    <w:p>
+      <w:pPr>
+        <w:jc w:val="both"/>
+      </w:pPr>
+      <w:proofErr w:type="gramStart"/>
+      <w:r>
+        <w:t>avec</w:t>
+      </w:r>
+      <w:proofErr w:type="gramEnd"/>
+      <w:r>
+        <w:t xml:space="preserve"> </w:t>
+      </w:r>
+      <w:r>
+        <w:rPr>
+          <w:b/>
+          <w:bCs/>
+        </w:rPr>
+        <w:t>id</w:t>
+      </w:r>
+      <w:r>
+        <w:t xml:space="preserve"> = auto-incrémenté, le </w:t>
+      </w:r>
+      <w:r>
+        <w:rPr>
+          <w:b/>
+          <w:bCs/>
+        </w:rPr>
+        <w:t>nom</w:t>
+      </w:r>
+      <w:r>
+        <w:t xml:space="preserve"> = $</w:t>
+      </w:r>
+      <w:proofErr w:type="spellStart"/>
+      <w:r>
+        <w:t>nomPoste</w:t>
+      </w:r>
+      <w:proofErr w:type="spellEnd"/>
+      <w:r>
+        <w:t>, l’</w:t>
+      </w:r>
+      <w:r>
+        <w:rPr>
+          <w:b/>
+          <w:bCs/>
+        </w:rPr>
+        <w:t>IP</w:t>
+      </w:r>
+      <w:r>
+        <w:t xml:space="preserve"> = $</w:t>
+      </w:r>
+      <w:proofErr w:type="spellStart"/>
+      <w:r>
+        <w:t>indIP</w:t>
+      </w:r>
+      <w:proofErr w:type="spellEnd"/>
+      <w:r>
+        <w:t xml:space="preserve">, </w:t>
+      </w:r>
+      <w:r>
+        <w:rPr>
+          <w:b/>
+          <w:bCs/>
+        </w:rPr>
+        <w:t>ad</w:t>
+      </w:r>
+      <w:r>
+        <w:t xml:space="preserve"> = </w:t>
+      </w:r>
+      <w:r>
+        <w:t>$ad,</w:t>
+      </w:r>
+    </w:p>
+    <w:p>
+      <w:pPr>
+        <w:jc w:val="both"/>
+      </w:pPr>
+      <w:proofErr w:type="gramStart"/>
+      <w:r>
+        <w:t>le</w:t>
+      </w:r>
+      <w:proofErr w:type="gramEnd"/>
+      <w:r>
+        <w:t xml:space="preserve"> </w:t>
+      </w:r>
+      <w:r>
+        <w:rPr>
+          <w:b/>
+          <w:bCs/>
+        </w:rPr>
+        <w:t>type</w:t>
+      </w:r>
+      <w:r>
+        <w:t xml:space="preserve"> = </w:t>
+      </w:r>
+      <w:r>
+        <w:t>$</w:t>
+      </w:r>
+      <w:proofErr w:type="spellStart"/>
+      <w:r>
+        <w:t>typePoste</w:t>
+      </w:r>
+      <w:proofErr w:type="spellEnd"/>
+      <w:r>
+        <w:t xml:space="preserve">, </w:t>
+      </w:r>
+      <w:r>
+        <w:t xml:space="preserve">et le </w:t>
+      </w:r>
+      <w:r>
+        <w:rPr>
+          <w:b/>
+          <w:bCs/>
+        </w:rPr>
+        <w:t>numéro de la salle</w:t>
+      </w:r>
+      <w:r>
+        <w:t xml:space="preserve"> = </w:t>
+      </w:r>
+      <w:r>
+        <w:t>$</w:t>
+      </w:r>
+      <w:proofErr w:type="spellStart"/>
+      <w:r>
+        <w:t>nSalle</w:t>
+      </w:r>
+      <w:proofErr w:type="spellEnd"/>
+      <w:r>
+        <w:t>.</w:t>
+      </w:r>
+    </w:p>
+    <w:p>
+      <w:pPr>
+        <w:jc w:val="both"/>
+      </w:pPr>
+    </w:p>
+    <w:p>
+      <w:pPr>
+        <w:jc w:val="both"/>
+      </w:pPr>
+      <w:proofErr w:type="spellStart"/>
+      <w:proofErr w:type="gramStart"/>
+      <w:r>
+        <w:t>modifierPoste</w:t>
+      </w:r>
+      <w:proofErr w:type="spellEnd"/>
+      <w:proofErr w:type="gramEnd"/>
+      <w:r>
+        <w:t xml:space="preserve"> : fait comme </w:t>
+      </w:r>
+      <w:proofErr w:type="spellStart"/>
+      <w:r>
+        <w:rPr>
+          <w:b/>
+          <w:bCs/>
+        </w:rPr>
+        <w:t>creePoste</w:t>
+      </w:r>
+      <w:proofErr w:type="spellEnd"/>
+      <w:r>
+        <w:rPr>
+          <w:b/>
+          <w:bCs/>
+        </w:rPr>
+        <w:t>,</w:t>
+      </w:r>
+      <w:r>
+        <w:t xml:space="preserve"> mais </w:t>
+      </w:r>
+      <w:r>
+        <w:t>a</w:t>
+      </w:r>
+      <w:r>
+        <w:t xml:space="preserve"> la place de crée un poste il update juste les donnée</w:t>
+      </w:r>
+      <w:r>
+        <w:t>s</w:t>
+      </w:r>
+      <w:r>
+        <w:t xml:space="preserve">. La fonction </w:t>
+      </w:r>
+      <w:r>
+        <w:t>récupère</w:t>
+      </w:r>
+      <w:r>
+        <w:t xml:space="preserve"> aussi </w:t>
+      </w:r>
+      <w:proofErr w:type="spellStart"/>
+      <w:r>
+        <w:t>l’Id</w:t>
+      </w:r>
+      <w:proofErr w:type="spellEnd"/>
+      <w:r>
+        <w:t xml:space="preserve"> pour savoir quelle poste et concerné, mais il s’agit de la seul</w:t>
+      </w:r>
+      <w:r>
+        <w:t>e</w:t>
+      </w:r>
+      <w:r>
+        <w:t xml:space="preserve"> donnée </w:t>
+      </w:r>
+      <w:r>
+        <w:rPr>
+          <w:u w:val="single"/>
+        </w:rPr>
+        <w:t>inchangeable</w:t>
+      </w:r>
+      <w:r>
+        <w:t>.</w:t>
+      </w:r>
+      <w:r>
+        <w:br w:type="page"/>
+      </w:r>
+    </w:p>
+    <w:p>
+      <w:pPr>
+        <w:pStyle w:val="Sous-sous-Titre"/>
+        <w:numPr>
+          <w:ilvl w:val="0"/>
+          <w:numId w:val="0"/>
+        </w:numPr>
+        <w:ind w:left="720" w:hanging="360"/>
+      </w:pPr>
+    </w:p>
+    <w:p>
+      <w:pPr>
+        <w:pStyle w:val="Sous-sous-Titre"/>
+      </w:pPr>
+      <w:r>
+        <w:t xml:space="preserve">Fonction </w:t>
+      </w:r>
+      <w:r>
+        <w:t xml:space="preserve">de traitement des données </w:t>
+      </w:r>
+    </w:p>
+    <w:p>
+      <w:pPr>
+        <w:pStyle w:val="Sous-sous-Titre"/>
+        <w:numPr>
+          <w:ilvl w:val="0"/>
+          <w:numId w:val="0"/>
+        </w:numPr>
+        <w:ind w:left="720" w:hanging="360"/>
+        <w:rPr>
+          <w:b w:val="0"/>
+          <w:bCs/>
+        </w:rPr>
+      </w:pPr>
+      <w:r>
+        <w:rPr>
+          <w:b w:val="0"/>
+          <w:bCs/>
+        </w:rPr>
+        <w:t>Les donnée</w:t>
+      </w:r>
+      <w:r>
+        <w:rPr>
+          <w:b w:val="0"/>
+          <w:bCs/>
+        </w:rPr>
+        <w:t xml:space="preserve">s </w:t>
+      </w:r>
+      <w:r>
+        <w:rPr>
+          <w:b w:val="0"/>
+          <w:bCs/>
+        </w:rPr>
+        <w:t>généré</w:t>
+      </w:r>
+      <w:r>
+        <w:rPr>
+          <w:b w:val="0"/>
+          <w:bCs/>
+        </w:rPr>
+        <w:t>es</w:t>
+      </w:r>
+      <w:r>
+        <w:rPr>
+          <w:b w:val="0"/>
+          <w:bCs/>
+        </w:rPr>
+        <w:t xml:space="preserve"> par la fonction que nous allons </w:t>
+      </w:r>
+      <w:proofErr w:type="gramStart"/>
+      <w:r>
+        <w:rPr>
+          <w:b w:val="0"/>
+          <w:bCs/>
+        </w:rPr>
+        <w:t>voir</w:t>
+      </w:r>
+      <w:proofErr w:type="gramEnd"/>
+      <w:r>
+        <w:rPr>
+          <w:b w:val="0"/>
+          <w:bCs/>
+        </w:rPr>
+        <w:t xml:space="preserve"> vont servir </w:t>
+      </w:r>
+      <w:r>
+        <w:rPr>
+          <w:b w:val="0"/>
+          <w:bCs/>
+        </w:rPr>
+        <w:t>à</w:t>
+      </w:r>
+      <w:r>
+        <w:rPr>
+          <w:b w:val="0"/>
+          <w:bCs/>
+        </w:rPr>
+        <w:t xml:space="preserve"> aliment</w:t>
+      </w:r>
+      <w:r>
+        <w:rPr>
+          <w:b w:val="0"/>
+          <w:bCs/>
+        </w:rPr>
+        <w:t>er</w:t>
+      </w:r>
+      <w:r>
+        <w:rPr>
+          <w:b w:val="0"/>
+          <w:bCs/>
+        </w:rPr>
+        <w:t xml:space="preserve"> un formulaire de donnée </w:t>
+      </w:r>
+      <w:r>
+        <w:rPr>
+          <w:b w:val="0"/>
+          <w:bCs/>
+        </w:rPr>
+        <w:t>cré</w:t>
+      </w:r>
+      <w:r>
+        <w:rPr>
+          <w:b w:val="0"/>
+          <w:bCs/>
+        </w:rPr>
+        <w:t>é</w:t>
+      </w:r>
+      <w:r>
+        <w:rPr>
+          <w:b w:val="0"/>
+          <w:bCs/>
+        </w:rPr>
+        <w:t xml:space="preserve">e par l’application MRBS en utilisant </w:t>
+      </w:r>
+      <w:r>
+        <w:rPr>
+          <w:b w:val="0"/>
+          <w:bCs/>
+        </w:rPr>
+        <w:t xml:space="preserve">une de ses librairies : </w:t>
+      </w:r>
+    </w:p>
+    <w:p>
+      <w:pPr>
+        <w:pStyle w:val="Sous-sous-Titre"/>
+        <w:numPr>
+          <w:ilvl w:val="0"/>
+          <w:numId w:val="0"/>
+        </w:numPr>
+        <w:ind w:left="720"/>
+      </w:pPr>
+      <w:r>
+        <w:rPr>
+          <w:noProof/>
+        </w:rPr>
+        <w:drawing>
+          <wp:inline distT="0" distB="0" distL="0" distR="0" wp14:anchorId="6AA2D0DC" wp14:editId="093F96BC">
+            <wp:extent cx="4352290" cy="3533140"/>
+            <wp:effectExtent l="0" t="0" r="0" b="0"/>
+            <wp:docPr id="13" name="Image 13"/>
+            <wp:cNvGraphicFramePr>
+              <a:graphicFrameLocks xmlns:a="http://schemas.openxmlformats.org/drawingml/2006/main" noChangeAspect="1"/>
+            </wp:cNvGraphicFramePr>
+            <a:graphic xmlns:a="http://schemas.openxmlformats.org/drawingml/2006/main">
+              <a:graphicData uri="http://schemas.openxmlformats.org/drawingml/2006/picture">
+                <pic:pic xmlns:pic="http://schemas.openxmlformats.org/drawingml/2006/picture">
+                  <pic:nvPicPr>
+                    <pic:cNvPr id="0" name="Picture 10"/>
+                    <pic:cNvPicPr>
+                      <a:picLocks noChangeAspect="1" noChangeArrowheads="1"/>
+                    </pic:cNvPicPr>
+                  </pic:nvPicPr>
+                  <pic:blipFill>
+                    <a:blip r:embed="rId17">
+                      <a:extLst>
+                        <a:ext uri="{28A0092B-C50C-407E-A947-70E740481C1C}">
+                          <a14:useLocalDpi xmlns:a14="http://schemas.microsoft.com/office/drawing/2010/main" val="0"/>
+                        </a:ext>
+                      </a:extLst>
+                    </a:blip>
+                    <a:srcRect/>
+                    <a:stretch>
+                      <a:fillRect/>
+                    </a:stretch>
+                  </pic:blipFill>
+                  <pic:spPr bwMode="auto">
+                    <a:xfrm>
+                      <a:off x="0" y="0"/>
+                      <a:ext cx="4352290" cy="3533140"/>
+                    </a:xfrm>
+                    <a:prstGeom prst="rect">
+                      <a:avLst/>
+                    </a:prstGeom>
+                    <a:noFill/>
+                    <a:ln>
+                      <a:noFill/>
+                    </a:ln>
+                  </pic:spPr>
+                </pic:pic>
+              </a:graphicData>
+            </a:graphic>
+          </wp:inline>
+        </w:drawing>
+      </w:r>
+    </w:p>
+    <w:p>
+      <w:pPr>
+        <w:pStyle w:val="Sous-sous-Titre"/>
+        <w:numPr>
+          <w:ilvl w:val="0"/>
+          <w:numId w:val="0"/>
+        </w:numPr>
+        <w:ind w:left="720"/>
+      </w:pPr>
+    </w:p>
+    <w:p>
+      <w:pPr>
+        <w:pStyle w:val="Sous-sous-Titre"/>
+        <w:numPr>
+          <w:ilvl w:val="0"/>
+          <w:numId w:val="0"/>
+        </w:numPr>
+        <w:ind w:left="720"/>
+      </w:pPr>
+      <w:r>
+        <w:rPr>
+          <w:noProof/>
+        </w:rPr>
+        <w:drawing>
+          <wp:inline distT="0" distB="0" distL="0" distR="0" wp14:anchorId="7C075147" wp14:editId="07595FD2">
+            <wp:extent cx="4528185" cy="373380"/>
+            <wp:effectExtent l="0" t="0" r="5715" b="7620"/>
+            <wp:docPr id="14" name="Image 14"/>
+            <wp:cNvGraphicFramePr>
+              <a:graphicFrameLocks xmlns:a="http://schemas.openxmlformats.org/drawingml/2006/main" noChangeAspect="1"/>
+            </wp:cNvGraphicFramePr>
+            <a:graphic xmlns:a="http://schemas.openxmlformats.org/drawingml/2006/main">
+              <a:graphicData uri="http://schemas.openxmlformats.org/drawingml/2006/picture">
+                <pic:pic xmlns:pic="http://schemas.openxmlformats.org/drawingml/2006/picture">
+                  <pic:nvPicPr>
+                    <pic:cNvPr id="0" name="Picture 11"/>
+                    <pic:cNvPicPr>
+                      <a:picLocks noChangeAspect="1" noChangeArrowheads="1"/>
+                    </pic:cNvPicPr>
+                  </pic:nvPicPr>
+                  <pic:blipFill>
+                    <a:blip r:embed="rId18">
+                      <a:extLst>
+                        <a:ext uri="{28A0092B-C50C-407E-A947-70E740481C1C}">
+                          <a14:useLocalDpi xmlns:a14="http://schemas.microsoft.com/office/drawing/2010/main" val="0"/>
+                        </a:ext>
+                      </a:extLst>
+                    </a:blip>
+                    <a:srcRect/>
+                    <a:stretch>
+                      <a:fillRect/>
+                    </a:stretch>
+                  </pic:blipFill>
+                  <pic:spPr bwMode="auto">
+                    <a:xfrm>
+                      <a:off x="0" y="0"/>
+                      <a:ext cx="4528185" cy="373380"/>
+                    </a:xfrm>
+                    <a:prstGeom prst="rect">
+                      <a:avLst/>
+                    </a:prstGeom>
+                    <a:noFill/>
+                    <a:ln>
+                      <a:noFill/>
+                    </a:ln>
+                  </pic:spPr>
+                </pic:pic>
+              </a:graphicData>
+            </a:graphic>
+          </wp:inline>
+        </w:drawing>
+      </w:r>
+    </w:p>
+    <w:p>
+      <w:pPr>
+        <w:pStyle w:val="Sous-sous-Titre"/>
+        <w:numPr>
+          <w:ilvl w:val="0"/>
+          <w:numId w:val="0"/>
+        </w:numPr>
+        <w:ind w:left="720"/>
+        <w:rPr>
+          <w:b w:val="0"/>
+          <w:bCs/>
+        </w:rPr>
+      </w:pPr>
+      <w:r>
+        <w:rPr>
+          <w:b w:val="0"/>
+          <w:bCs/>
+        </w:rPr>
+        <w:t xml:space="preserve">Cette fonction se trouvant dans </w:t>
+      </w:r>
+      <w:r>
+        <w:rPr>
+          <w:b w:val="0"/>
+          <w:bCs/>
+        </w:rPr>
+        <w:t>« </w:t>
+      </w:r>
+      <w:proofErr w:type="spellStart"/>
+      <w:r>
+        <w:t>editeSalle.php</w:t>
+      </w:r>
+      <w:proofErr w:type="spellEnd"/>
+      <w:r>
+        <w:t> </w:t>
+      </w:r>
+      <w:r>
+        <w:rPr>
+          <w:b w:val="0"/>
+          <w:bCs/>
+        </w:rPr>
+        <w:t>»</w:t>
+      </w:r>
+      <w:r>
+        <w:rPr>
+          <w:b w:val="0"/>
+          <w:bCs/>
+        </w:rPr>
+        <w:t xml:space="preserve"> et </w:t>
+      </w:r>
+      <w:r>
+        <w:rPr>
+          <w:b w:val="0"/>
+          <w:bCs/>
+        </w:rPr>
+        <w:t>« </w:t>
+      </w:r>
+      <w:proofErr w:type="spellStart"/>
+      <w:r>
+        <w:t>editePoste.php</w:t>
+      </w:r>
+      <w:proofErr w:type="spellEnd"/>
+      <w:r>
+        <w:rPr>
+          <w:b w:val="0"/>
+          <w:bCs/>
+        </w:rPr>
+        <w:t> »</w:t>
+      </w:r>
+      <w:r>
+        <w:rPr>
+          <w:b w:val="0"/>
+          <w:bCs/>
+        </w:rPr>
+        <w:t xml:space="preserve"> et e</w:t>
+      </w:r>
+      <w:r>
+        <w:rPr>
+          <w:b w:val="0"/>
+          <w:bCs/>
+        </w:rPr>
+        <w:t xml:space="preserve">lle </w:t>
+      </w:r>
+      <w:r>
+        <w:rPr>
+          <w:b w:val="0"/>
+          <w:bCs/>
+        </w:rPr>
+        <w:t>permet</w:t>
+      </w:r>
+      <w:r>
+        <w:rPr>
+          <w:b w:val="0"/>
+          <w:bCs/>
+        </w:rPr>
+        <w:t xml:space="preserve"> de gérer les </w:t>
+      </w:r>
+      <w:r>
+        <w:rPr>
+          <w:b w:val="0"/>
+          <w:bCs/>
+        </w:rPr>
+        <w:t>champs</w:t>
+      </w:r>
+      <w:r>
+        <w:rPr>
+          <w:b w:val="0"/>
+          <w:bCs/>
+        </w:rPr>
+        <w:t xml:space="preserve"> que le formulaire </w:t>
+      </w:r>
+      <w:r>
+        <w:rPr>
+          <w:b w:val="0"/>
+          <w:bCs/>
+        </w:rPr>
+        <w:t>va utiliser</w:t>
+      </w:r>
+      <w:r>
+        <w:rPr>
+          <w:b w:val="0"/>
+          <w:bCs/>
+        </w:rPr>
+        <w:t>.</w:t>
+      </w:r>
+    </w:p>
+    <w:p>
+      <w:pPr>
+        <w:pStyle w:val="Sous-sous-Titre"/>
+        <w:numPr>
+          <w:ilvl w:val="0"/>
+          <w:numId w:val="0"/>
+        </w:numPr>
+        <w:ind w:left="720"/>
+        <w:rPr>
+          <w:b w:val="0"/>
+          <w:bCs/>
+        </w:rPr>
+      </w:pPr>
+      <w:r>
+        <w:rPr>
+          <w:b w:val="0"/>
+          <w:bCs/>
+        </w:rPr>
+        <w:t>Soit avec des donnée</w:t>
+      </w:r>
+      <w:r>
+        <w:rPr>
+          <w:b w:val="0"/>
+          <w:bCs/>
+        </w:rPr>
+        <w:t>s</w:t>
+      </w:r>
+      <w:r>
+        <w:rPr>
+          <w:b w:val="0"/>
+          <w:bCs/>
+        </w:rPr>
+        <w:t xml:space="preserve"> inscrit en dure (ce qui est principalement le cas) </w:t>
+      </w:r>
+    </w:p>
+    <w:p>
+      <w:pPr>
+        <w:pStyle w:val="Sous-sous-Titre"/>
+        <w:numPr>
+          <w:ilvl w:val="0"/>
+          <w:numId w:val="0"/>
+        </w:numPr>
+        <w:ind w:left="720"/>
+        <w:rPr>
+          <w:b w:val="0"/>
+          <w:bCs/>
+        </w:rPr>
+      </w:pPr>
+      <w:r>
+        <w:rPr>
+          <w:b w:val="0"/>
+          <w:bCs/>
+        </w:rPr>
+        <w:t xml:space="preserve">Ou des données transmisse par la variable $data </w:t>
+      </w:r>
+      <w:r>
+        <w:rPr>
+          <w:b w:val="0"/>
+          <w:bCs/>
+        </w:rPr>
+        <w:br w:type="page"/>
+      </w:r>
+    </w:p>
+    <w:p>
+      <w:pPr>
+        <w:pStyle w:val="Titre2"/>
+      </w:pPr>
+      <w:bookmarkStart w:id="5" w:name="_Toc72638976"/>
+      <w:r>
+        <w:lastRenderedPageBreak/>
+        <w:t>Fonction Javascript</w:t>
+      </w:r>
+      <w:bookmarkEnd w:id="5"/>
+      <w:r>
+        <w:t xml:space="preserve"> </w:t>
       </w:r>
     </w:p>
     <w:p/>
@@ -79,11 +2982,479 @@
         </w:tabs>
       </w:pPr>
       <w:r>
-        <w:tab/>
+        <w:rPr>
+          <w:noProof/>
+        </w:rPr>
+        <w:drawing>
+          <wp:anchor distT="0" distB="0" distL="114300" distR="114300" simplePos="0" relativeHeight="251666432" behindDoc="1" locked="0" layoutInCell="1" allowOverlap="1" wp14:anchorId="12B1C075" wp14:editId="27754715">
+            <wp:simplePos x="0" y="0"/>
+            <wp:positionH relativeFrom="margin">
+              <wp:posOffset>-635</wp:posOffset>
+            </wp:positionH>
+            <wp:positionV relativeFrom="paragraph">
+              <wp:posOffset>10160</wp:posOffset>
+            </wp:positionV>
+            <wp:extent cx="2259965" cy="394970"/>
+            <wp:effectExtent l="0" t="0" r="6985" b="5080"/>
+            <wp:wrapTight wrapText="bothSides">
+              <wp:wrapPolygon edited="0">
+                <wp:start x="0" y="0"/>
+                <wp:lineTo x="0" y="20836"/>
+                <wp:lineTo x="21485" y="20836"/>
+                <wp:lineTo x="21485" y="0"/>
+                <wp:lineTo x="0" y="0"/>
+              </wp:wrapPolygon>
+            </wp:wrapTight>
+            <wp:docPr id="15" name="Image 15"/>
+            <wp:cNvGraphicFramePr>
+              <a:graphicFrameLocks xmlns:a="http://schemas.openxmlformats.org/drawingml/2006/main" noChangeAspect="1"/>
+            </wp:cNvGraphicFramePr>
+            <a:graphic xmlns:a="http://schemas.openxmlformats.org/drawingml/2006/main">
+              <a:graphicData uri="http://schemas.openxmlformats.org/drawingml/2006/picture">
+                <pic:pic xmlns:pic="http://schemas.openxmlformats.org/drawingml/2006/picture">
+                  <pic:nvPicPr>
+                    <pic:cNvPr id="0" name="Picture 12"/>
+                    <pic:cNvPicPr>
+                      <a:picLocks noChangeAspect="1" noChangeArrowheads="1"/>
+                    </pic:cNvPicPr>
+                  </pic:nvPicPr>
+                  <pic:blipFill>
+                    <a:blip r:embed="rId19">
+                      <a:extLst>
+                        <a:ext uri="{28A0092B-C50C-407E-A947-70E740481C1C}">
+                          <a14:useLocalDpi xmlns:a14="http://schemas.microsoft.com/office/drawing/2010/main" val="0"/>
+                        </a:ext>
+                      </a:extLst>
+                    </a:blip>
+                    <a:srcRect/>
+                    <a:stretch>
+                      <a:fillRect/>
+                    </a:stretch>
+                  </pic:blipFill>
+                  <pic:spPr bwMode="auto">
+                    <a:xfrm>
+                      <a:off x="0" y="0"/>
+                      <a:ext cx="2259965" cy="394970"/>
+                    </a:xfrm>
+                    <a:prstGeom prst="rect">
+                      <a:avLst/>
+                    </a:prstGeom>
+                    <a:noFill/>
+                    <a:ln>
+                      <a:noFill/>
+                    </a:ln>
+                  </pic:spPr>
+                </pic:pic>
+              </a:graphicData>
+            </a:graphic>
+            <wp14:sizeRelH relativeFrom="margin">
+              <wp14:pctWidth>0</wp14:pctWidth>
+            </wp14:sizeRelH>
+            <wp14:sizeRelV relativeFrom="margin">
+              <wp14:pctHeight>0</wp14:pctHeight>
+            </wp14:sizeRelV>
+          </wp:anchor>
+        </w:drawing>
+      </w:r>
+      <w:r>
+        <w:t>Setup tous les</w:t>
+      </w:r>
+      <w:r>
+        <w:t xml:space="preserve"> écouteurs d'événement</w:t>
+      </w:r>
+      <w:r>
+        <w:t xml:space="preserve"> de la page. </w:t>
+      </w:r>
+      <w:r>
+        <w:br w:type="textWrapping" w:clear="all"/>
+      </w:r>
+    </w:p>
+    <w:p>
+      <w:pPr>
+        <w:tabs>
+          <w:tab w:val="left" w:pos="1855"/>
+        </w:tabs>
+      </w:pPr>
+      <w:r>
+        <w:rPr>
+          <w:noProof/>
+        </w:rPr>
+        <w:drawing>
+          <wp:anchor distT="0" distB="0" distL="114300" distR="114300" simplePos="0" relativeHeight="251665408" behindDoc="1" locked="0" layoutInCell="1" allowOverlap="1" wp14:anchorId="355C113E" wp14:editId="4EACD2C4">
+            <wp:simplePos x="0" y="0"/>
+            <wp:positionH relativeFrom="margin">
+              <wp:align>left</wp:align>
+            </wp:positionH>
+            <wp:positionV relativeFrom="paragraph">
+              <wp:posOffset>72161</wp:posOffset>
+            </wp:positionV>
+            <wp:extent cx="2567305" cy="253365"/>
+            <wp:effectExtent l="0" t="0" r="4445" b="0"/>
+            <wp:wrapTight wrapText="bothSides">
+              <wp:wrapPolygon edited="0">
+                <wp:start x="0" y="0"/>
+                <wp:lineTo x="0" y="19489"/>
+                <wp:lineTo x="21477" y="19489"/>
+                <wp:lineTo x="21477" y="0"/>
+                <wp:lineTo x="0" y="0"/>
+              </wp:wrapPolygon>
+            </wp:wrapTight>
+            <wp:docPr id="17" name="Image 17"/>
+            <wp:cNvGraphicFramePr>
+              <a:graphicFrameLocks xmlns:a="http://schemas.openxmlformats.org/drawingml/2006/main" noChangeAspect="1"/>
+            </wp:cNvGraphicFramePr>
+            <a:graphic xmlns:a="http://schemas.openxmlformats.org/drawingml/2006/main">
+              <a:graphicData uri="http://schemas.openxmlformats.org/drawingml/2006/picture">
+                <pic:pic xmlns:pic="http://schemas.openxmlformats.org/drawingml/2006/picture">
+                  <pic:nvPicPr>
+                    <pic:cNvPr id="0" name="Picture 14"/>
+                    <pic:cNvPicPr>
+                      <a:picLocks noChangeAspect="1" noChangeArrowheads="1"/>
+                    </pic:cNvPicPr>
+                  </pic:nvPicPr>
+                  <pic:blipFill>
+                    <a:blip r:embed="rId20">
+                      <a:extLst>
+                        <a:ext uri="{28A0092B-C50C-407E-A947-70E740481C1C}">
+                          <a14:useLocalDpi xmlns:a14="http://schemas.microsoft.com/office/drawing/2010/main" val="0"/>
+                        </a:ext>
+                      </a:extLst>
+                    </a:blip>
+                    <a:srcRect/>
+                    <a:stretch>
+                      <a:fillRect/>
+                    </a:stretch>
+                  </pic:blipFill>
+                  <pic:spPr bwMode="auto">
+                    <a:xfrm>
+                      <a:off x="0" y="0"/>
+                      <a:ext cx="2567305" cy="253365"/>
+                    </a:xfrm>
+                    <a:prstGeom prst="rect">
+                      <a:avLst/>
+                    </a:prstGeom>
+                    <a:noFill/>
+                    <a:ln>
+                      <a:noFill/>
+                    </a:ln>
+                  </pic:spPr>
+                </pic:pic>
+              </a:graphicData>
+            </a:graphic>
+            <wp14:sizeRelH relativeFrom="page">
+              <wp14:pctWidth>0</wp14:pctWidth>
+            </wp14:sizeRelH>
+            <wp14:sizeRelV relativeFrom="page">
+              <wp14:pctHeight>0</wp14:pctHeight>
+            </wp14:sizeRelV>
+          </wp:anchor>
+        </w:drawing>
+      </w:r>
+      <w:r>
+        <w:t>Charge</w:t>
+      </w:r>
+      <w:r>
+        <w:t xml:space="preserve"> toutes les information</w:t>
+      </w:r>
+      <w:r>
+        <w:t>s</w:t>
+      </w:r>
+      <w:r>
+        <w:t xml:space="preserve"> du poste dans le formulaire</w:t>
+      </w:r>
+      <w:r>
+        <w:t xml:space="preserve">. </w:t>
+      </w:r>
+    </w:p>
+    <w:p/>
+    <w:p>
+      <w:r>
+        <w:rPr>
+          <w:noProof/>
+        </w:rPr>
+        <w:drawing>
+          <wp:anchor distT="0" distB="0" distL="114300" distR="114300" simplePos="0" relativeHeight="251668480" behindDoc="1" locked="0" layoutInCell="1" allowOverlap="1" wp14:anchorId="7EF57BAE" wp14:editId="0B143FE2">
+            <wp:simplePos x="0" y="0"/>
+            <wp:positionH relativeFrom="margin">
+              <wp:posOffset>-635</wp:posOffset>
+            </wp:positionH>
+            <wp:positionV relativeFrom="paragraph">
+              <wp:posOffset>684861</wp:posOffset>
+            </wp:positionV>
+            <wp:extent cx="3003550" cy="1886585"/>
+            <wp:effectExtent l="0" t="0" r="6350" b="0"/>
+            <wp:wrapTight wrapText="bothSides">
+              <wp:wrapPolygon edited="0">
+                <wp:start x="0" y="0"/>
+                <wp:lineTo x="0" y="21375"/>
+                <wp:lineTo x="21509" y="21375"/>
+                <wp:lineTo x="21509" y="0"/>
+                <wp:lineTo x="0" y="0"/>
+              </wp:wrapPolygon>
+            </wp:wrapTight>
+            <wp:docPr id="16" name="Image 16"/>
+            <wp:cNvGraphicFramePr>
+              <a:graphicFrameLocks xmlns:a="http://schemas.openxmlformats.org/drawingml/2006/main" noChangeAspect="1"/>
+            </wp:cNvGraphicFramePr>
+            <a:graphic xmlns:a="http://schemas.openxmlformats.org/drawingml/2006/main">
+              <a:graphicData uri="http://schemas.openxmlformats.org/drawingml/2006/picture">
+                <pic:pic xmlns:pic="http://schemas.openxmlformats.org/drawingml/2006/picture">
+                  <pic:nvPicPr>
+                    <pic:cNvPr id="0" name="Picture 13"/>
+                    <pic:cNvPicPr>
+                      <a:picLocks noChangeAspect="1" noChangeArrowheads="1"/>
+                    </pic:cNvPicPr>
+                  </pic:nvPicPr>
+                  <pic:blipFill>
+                    <a:blip r:embed="rId21">
+                      <a:extLst>
+                        <a:ext uri="{28A0092B-C50C-407E-A947-70E740481C1C}">
+                          <a14:useLocalDpi xmlns:a14="http://schemas.microsoft.com/office/drawing/2010/main" val="0"/>
+                        </a:ext>
+                      </a:extLst>
+                    </a:blip>
+                    <a:srcRect/>
+                    <a:stretch>
+                      <a:fillRect/>
+                    </a:stretch>
+                  </pic:blipFill>
+                  <pic:spPr bwMode="auto">
+                    <a:xfrm>
+                      <a:off x="0" y="0"/>
+                      <a:ext cx="3003550" cy="1886585"/>
+                    </a:xfrm>
+                    <a:prstGeom prst="rect">
+                      <a:avLst/>
+                    </a:prstGeom>
+                    <a:noFill/>
+                    <a:ln>
+                      <a:noFill/>
+                    </a:ln>
+                  </pic:spPr>
+                </pic:pic>
+              </a:graphicData>
+            </a:graphic>
+            <wp14:sizeRelH relativeFrom="margin">
+              <wp14:pctWidth>0</wp14:pctWidth>
+            </wp14:sizeRelH>
+            <wp14:sizeRelV relativeFrom="margin">
+              <wp14:pctHeight>0</wp14:pctHeight>
+            </wp14:sizeRelV>
+          </wp:anchor>
+        </w:drawing>
+      </w:r>
+      <w:r>
+        <w:rPr>
+          <w:noProof/>
+        </w:rPr>
+        <w:drawing>
+          <wp:anchor distT="0" distB="0" distL="114300" distR="114300" simplePos="0" relativeHeight="251667456" behindDoc="1" locked="0" layoutInCell="1" allowOverlap="1" wp14:anchorId="37F0CA0A" wp14:editId="7D1CD29A">
+            <wp:simplePos x="0" y="0"/>
+            <wp:positionH relativeFrom="margin">
+              <wp:posOffset>-7620</wp:posOffset>
+            </wp:positionH>
+            <wp:positionV relativeFrom="paragraph">
+              <wp:posOffset>26670</wp:posOffset>
+            </wp:positionV>
+            <wp:extent cx="2567305" cy="287020"/>
+            <wp:effectExtent l="0" t="0" r="4445" b="0"/>
+            <wp:wrapTight wrapText="bothSides">
+              <wp:wrapPolygon edited="0">
+                <wp:start x="0" y="0"/>
+                <wp:lineTo x="0" y="20071"/>
+                <wp:lineTo x="21477" y="20071"/>
+                <wp:lineTo x="21477" y="0"/>
+                <wp:lineTo x="0" y="0"/>
+              </wp:wrapPolygon>
+            </wp:wrapTight>
+            <wp:docPr id="18" name="Image 18"/>
+            <wp:cNvGraphicFramePr>
+              <a:graphicFrameLocks xmlns:a="http://schemas.openxmlformats.org/drawingml/2006/main" noChangeAspect="1"/>
+            </wp:cNvGraphicFramePr>
+            <a:graphic xmlns:a="http://schemas.openxmlformats.org/drawingml/2006/main">
+              <a:graphicData uri="http://schemas.openxmlformats.org/drawingml/2006/picture">
+                <pic:pic xmlns:pic="http://schemas.openxmlformats.org/drawingml/2006/picture">
+                  <pic:nvPicPr>
+                    <pic:cNvPr id="0" name="Picture 15"/>
+                    <pic:cNvPicPr>
+                      <a:picLocks noChangeAspect="1" noChangeArrowheads="1"/>
+                    </pic:cNvPicPr>
+                  </pic:nvPicPr>
+                  <pic:blipFill>
+                    <a:blip r:embed="rId22">
+                      <a:extLst>
+                        <a:ext uri="{28A0092B-C50C-407E-A947-70E740481C1C}">
+                          <a14:useLocalDpi xmlns:a14="http://schemas.microsoft.com/office/drawing/2010/main" val="0"/>
+                        </a:ext>
+                      </a:extLst>
+                    </a:blip>
+                    <a:srcRect/>
+                    <a:stretch>
+                      <a:fillRect/>
+                    </a:stretch>
+                  </pic:blipFill>
+                  <pic:spPr bwMode="auto">
+                    <a:xfrm>
+                      <a:off x="0" y="0"/>
+                      <a:ext cx="2567305" cy="287020"/>
+                    </a:xfrm>
+                    <a:prstGeom prst="rect">
+                      <a:avLst/>
+                    </a:prstGeom>
+                    <a:noFill/>
+                    <a:ln>
+                      <a:noFill/>
+                    </a:ln>
+                  </pic:spPr>
+                </pic:pic>
+              </a:graphicData>
+            </a:graphic>
+            <wp14:sizeRelH relativeFrom="margin">
+              <wp14:pctWidth>0</wp14:pctWidth>
+            </wp14:sizeRelH>
+            <wp14:sizeRelV relativeFrom="margin">
+              <wp14:pctHeight>0</wp14:pctHeight>
+            </wp14:sizeRelV>
+          </wp:anchor>
+        </w:drawing>
+      </w:r>
+      <w:r>
+        <w:t xml:space="preserve">Charge la liste des postes de la salle dans le tableau récapitulatif des postes de la salle </w:t>
+      </w:r>
+    </w:p>
+    <w:p/>
+    <w:p>
+      <w:r>
+        <w:t>Toutes les fonction</w:t>
+      </w:r>
+      <w:r>
+        <w:t>s</w:t>
+      </w:r>
+      <w:r>
+        <w:t xml:space="preserve"> qui vérifie</w:t>
+      </w:r>
+      <w:r>
+        <w:t>nt</w:t>
+      </w:r>
+      <w:r>
+        <w:t xml:space="preserve"> la validité de chaque champ du formulaire, et permette</w:t>
+      </w:r>
+      <w:r>
+        <w:t>nt</w:t>
+      </w:r>
+      <w:r>
+        <w:t xml:space="preserve"> de l’envoyer ou non</w:t>
+      </w:r>
+      <w:r>
+        <w:t xml:space="preserve">. </w:t>
+      </w:r>
+    </w:p>
+    <w:p/>
+    <w:p/>
+    <w:p/>
+    <w:p>
+      <w:proofErr w:type="spellStart"/>
+      <w:r>
+        <w:t>ValideNom</w:t>
+      </w:r>
+      <w:proofErr w:type="spellEnd"/>
+      <w:r>
+        <w:t xml:space="preserve"> : </w:t>
+      </w:r>
+      <w:r>
+        <w:t>vérifie</w:t>
+      </w:r>
+      <w:r>
+        <w:t xml:space="preserve"> qu’il </w:t>
+      </w:r>
+      <w:r>
+        <w:t xml:space="preserve">y a moins de 20 caractères. </w:t>
+      </w:r>
+      <w:r>
+        <w:t xml:space="preserve"> </w:t>
+      </w:r>
+    </w:p>
+    <w:p>
+      <w:proofErr w:type="spellStart"/>
+      <w:proofErr w:type="gramStart"/>
+      <w:r>
+        <w:t>valideIP</w:t>
+      </w:r>
+      <w:proofErr w:type="spellEnd"/>
+      <w:proofErr w:type="gramEnd"/>
+      <w:r>
+        <w:t xml:space="preserve"> : </w:t>
+      </w:r>
+      <w:r>
+        <w:t xml:space="preserve">vérifie que l’adresse IP contient </w:t>
+      </w:r>
+      <w:r>
+        <w:t>« </w:t>
+      </w:r>
+      <w:proofErr w:type="spellStart"/>
+      <w:r>
+        <w:t>xxx.xxx.xxx</w:t>
+      </w:r>
+      <w:proofErr w:type="spellEnd"/>
+      <w:r>
+        <w:t> » ou les X sont remplacé</w:t>
+      </w:r>
+      <w:r>
+        <w:t>s</w:t>
+      </w:r>
+      <w:r>
+        <w:t xml:space="preserve"> par des chiffres uniquement </w:t>
+      </w:r>
+    </w:p>
+    <w:p>
+      <w:proofErr w:type="spellStart"/>
+      <w:proofErr w:type="gramStart"/>
+      <w:r>
+        <w:t>valideAd</w:t>
+      </w:r>
+      <w:proofErr w:type="spellEnd"/>
+      <w:proofErr w:type="gramEnd"/>
+      <w:r>
+        <w:t xml:space="preserve"> : </w:t>
+      </w:r>
+      <w:r>
+        <w:t xml:space="preserve">vérifie qu’il y a moins de </w:t>
+      </w:r>
+      <w:r>
+        <w:t xml:space="preserve">3 </w:t>
+      </w:r>
+      <w:r>
+        <w:t xml:space="preserve">caractères.  </w:t>
+      </w:r>
+    </w:p>
+    <w:p>
+      <w:proofErr w:type="spellStart"/>
+      <w:proofErr w:type="gramStart"/>
+      <w:r>
+        <w:t>valideType</w:t>
+      </w:r>
+      <w:proofErr w:type="spellEnd"/>
+      <w:proofErr w:type="gramEnd"/>
+      <w:r>
+        <w:t xml:space="preserve"> : </w:t>
+      </w:r>
+      <w:r>
+        <w:t xml:space="preserve">vérifie qu’il y a moins de </w:t>
+      </w:r>
+      <w:r>
+        <w:t>9</w:t>
+      </w:r>
+      <w:r>
+        <w:t xml:space="preserve"> caractères.  </w:t>
       </w:r>
     </w:p>
     <w:sectPr>
-      <w:footerReference w:type="default" r:id="rId7"/>
+      <w:headerReference w:type="even" r:id="rId23"/>
+      <w:headerReference w:type="default" r:id="rId24"/>
+      <w:footerReference w:type="even" r:id="rId25"/>
+      <w:footerReference w:type="default" r:id="rId26"/>
+      <w:headerReference w:type="first" r:id="rId27"/>
+      <w:footerReference w:type="first" r:id="rId28"/>
       <w:pgSz w:w="11906" w:h="16838"/>
       <w:pgMar w:top="1417" w:right="1417" w:bottom="1417" w:left="1417" w:header="708" w:footer="708" w:gutter="0"/>
       <w:cols w:space="708"/>
@@ -119,6 +3490,16 @@
 </file>
 
 <file path=word/footer1.xml><?xml version="1.0" encoding="utf-8"?>
+<w:ftr xmlns:wpc="http://schemas.microsoft.com/office/word/2010/wordprocessingCanvas" xmlns:cx="http://schemas.microsoft.com/office/drawing/2014/chartex" xmlns:cx1="http://schemas.microsoft.com/office/drawing/2015/9/8/chartex" xmlns:cx2="http://schemas.microsoft.com/office/drawing/2015/10/21/chartex" xmlns:cx3="http://schemas.microsoft.com/office/drawing/2016/5/9/chartex" xmlns:cx4="http://schemas.microsoft.com/office/drawing/2016/5/10/chartex" xmlns:cx5="http://schemas.microsoft.com/office/drawing/2016/5/11/chartex" xmlns:cx6="http://schemas.microsoft.com/office/drawing/2016/5/12/chartex" xmlns:cx7="http://schemas.microsoft.com/office/drawing/2016/5/13/chartex" xmlns:cx8="http://schemas.microsoft.com/office/drawing/2016/5/14/chartex" xmlns:mc="http://schemas.openxmlformats.org/markup-compatibility/2006" xmlns:aink="http://schemas.microsoft.com/office/drawing/2016/ink" xmlns:am3d="http://schemas.microsoft.com/office/drawing/2017/model3d" xmlns:o="urn:schemas-microsoft-com:office:office" xmlns:r="http://schemas.openxmlformats.org/officeDocument/2006/relationships" xmlns:m="http://schemas.openxmlformats.org/officeDocument/2006/math" xmlns:v="urn:schemas-microsoft-com:vml" xmlns:wp14="http://schemas.microsoft.com/office/word/2010/wordprocessingDrawing" xmlns:wp="http://schemas.openxmlformats.org/drawingml/2006/wordprocessingDrawing" xmlns:w10="urn:schemas-microsoft-com:office:word" xmlns:w="http://schemas.openxmlformats.org/wordprocessingml/2006/main" xmlns:w14="http://schemas.microsoft.com/office/word/2010/wordml" xmlns:w15="http://schemas.microsoft.com/office/word/2012/wordml" xmlns:w16cex="http://schemas.microsoft.com/office/word/2018/wordml/cex" xmlns:w16cid="http://schemas.microsoft.com/office/word/2016/wordml/cid" xmlns:w16="http://schemas.microsoft.com/office/word/2018/wordml" xmlns:w16sdtdh="http://schemas.microsoft.com/office/word/2020/wordml/sdtdatahash" xmlns:w16se="http://schemas.microsoft.com/office/word/2015/wordml/symex" xmlns:wpg="http://schemas.microsoft.com/office/word/2010/wordprocessingGroup" xmlns:wpi="http://schemas.microsoft.com/office/word/2010/wordprocessingInk" xmlns:wne="http://schemas.microsoft.com/office/word/2006/wordml" xmlns:wps="http://schemas.microsoft.com/office/word/2010/wordprocessingShape" mc:Ignorable="w14 w15 w16se w16cid w16 w16cex w16sdtdh wp14">
+  <w:p>
+    <w:pPr>
+      <w:pStyle w:val="Pieddepage"/>
+    </w:pPr>
+  </w:p>
+</w:ftr>
+</file>
+
+<file path=word/footer2.xml><?xml version="1.0" encoding="utf-8"?>
 <w:ftr xmlns:wpc="http://schemas.microsoft.com/office/word/2010/wordprocessingCanvas" xmlns:cx="http://schemas.microsoft.com/office/drawing/2014/chartex" xmlns:cx1="http://schemas.microsoft.com/office/drawing/2015/9/8/chartex" xmlns:cx2="http://schemas.microsoft.com/office/drawing/2015/10/21/chartex" xmlns:cx3="http://schemas.microsoft.com/office/drawing/2016/5/9/chartex" xmlns:cx4="http://schemas.microsoft.com/office/drawing/2016/5/10/chartex" xmlns:cx5="http://schemas.microsoft.com/office/drawing/2016/5/11/chartex" xmlns:cx6="http://schemas.microsoft.com/office/drawing/2016/5/12/chartex" xmlns:cx7="http://schemas.microsoft.com/office/drawing/2016/5/13/chartex" xmlns:cx8="http://schemas.microsoft.com/office/drawing/2016/5/14/chartex" xmlns:mc="http://schemas.openxmlformats.org/markup-compatibility/2006" xmlns:aink="http://schemas.microsoft.com/office/drawing/2016/ink" xmlns:am3d="http://schemas.microsoft.com/office/drawing/2017/model3d" xmlns:o="urn:schemas-microsoft-com:office:office" xmlns:r="http://schemas.openxmlformats.org/officeDocument/2006/relationships" xmlns:m="http://schemas.openxmlformats.org/officeDocument/2006/math" xmlns:v="urn:schemas-microsoft-com:vml" xmlns:wp14="http://schemas.microsoft.com/office/word/2010/wordprocessingDrawing" xmlns:wp="http://schemas.openxmlformats.org/drawingml/2006/wordprocessingDrawing" xmlns:w10="urn:schemas-microsoft-com:office:word" xmlns:w="http://schemas.openxmlformats.org/wordprocessingml/2006/main" xmlns:w14="http://schemas.microsoft.com/office/word/2010/wordml" xmlns:w15="http://schemas.microsoft.com/office/word/2012/wordml" xmlns:w16cex="http://schemas.microsoft.com/office/word/2018/wordml/cex" xmlns:w16cid="http://schemas.microsoft.com/office/word/2016/wordml/cid" xmlns:w16="http://schemas.microsoft.com/office/word/2018/wordml" xmlns:w16sdtdh="http://schemas.microsoft.com/office/word/2020/wordml/sdtdatahash" xmlns:w16se="http://schemas.microsoft.com/office/word/2015/wordml/symex" xmlns:wpg="http://schemas.microsoft.com/office/word/2010/wordprocessingGroup" xmlns:wpi="http://schemas.microsoft.com/office/word/2010/wordprocessingInk" xmlns:wne="http://schemas.microsoft.com/office/word/2006/wordml" xmlns:wps="http://schemas.microsoft.com/office/word/2010/wordprocessingShape" mc:Ignorable="w14 w15 w16se w16cid w16 w16cex w16sdtdh wp14">
   <w:sdt>
     <w:sdtPr>
@@ -237,6 +3618,16 @@
 </w:ftr>
 </file>
 
+<file path=word/footer3.xml><?xml version="1.0" encoding="utf-8"?>
+<w:ftr xmlns:wpc="http://schemas.microsoft.com/office/word/2010/wordprocessingCanvas" xmlns:cx="http://schemas.microsoft.com/office/drawing/2014/chartex" xmlns:cx1="http://schemas.microsoft.com/office/drawing/2015/9/8/chartex" xmlns:cx2="http://schemas.microsoft.com/office/drawing/2015/10/21/chartex" xmlns:cx3="http://schemas.microsoft.com/office/drawing/2016/5/9/chartex" xmlns:cx4="http://schemas.microsoft.com/office/drawing/2016/5/10/chartex" xmlns:cx5="http://schemas.microsoft.com/office/drawing/2016/5/11/chartex" xmlns:cx6="http://schemas.microsoft.com/office/drawing/2016/5/12/chartex" xmlns:cx7="http://schemas.microsoft.com/office/drawing/2016/5/13/chartex" xmlns:cx8="http://schemas.microsoft.com/office/drawing/2016/5/14/chartex" xmlns:mc="http://schemas.openxmlformats.org/markup-compatibility/2006" xmlns:aink="http://schemas.microsoft.com/office/drawing/2016/ink" xmlns:am3d="http://schemas.microsoft.com/office/drawing/2017/model3d" xmlns:o="urn:schemas-microsoft-com:office:office" xmlns:r="http://schemas.openxmlformats.org/officeDocument/2006/relationships" xmlns:m="http://schemas.openxmlformats.org/officeDocument/2006/math" xmlns:v="urn:schemas-microsoft-com:vml" xmlns:wp14="http://schemas.microsoft.com/office/word/2010/wordprocessingDrawing" xmlns:wp="http://schemas.openxmlformats.org/drawingml/2006/wordprocessingDrawing" xmlns:w10="urn:schemas-microsoft-com:office:word" xmlns:w="http://schemas.openxmlformats.org/wordprocessingml/2006/main" xmlns:w14="http://schemas.microsoft.com/office/word/2010/wordml" xmlns:w15="http://schemas.microsoft.com/office/word/2012/wordml" xmlns:w16cex="http://schemas.microsoft.com/office/word/2018/wordml/cex" xmlns:w16cid="http://schemas.microsoft.com/office/word/2016/wordml/cid" xmlns:w16="http://schemas.microsoft.com/office/word/2018/wordml" xmlns:w16sdtdh="http://schemas.microsoft.com/office/word/2020/wordml/sdtdatahash" xmlns:w16se="http://schemas.microsoft.com/office/word/2015/wordml/symex" xmlns:wpg="http://schemas.microsoft.com/office/word/2010/wordprocessingGroup" xmlns:wpi="http://schemas.microsoft.com/office/word/2010/wordprocessingInk" xmlns:wne="http://schemas.microsoft.com/office/word/2006/wordml" xmlns:wps="http://schemas.microsoft.com/office/word/2010/wordprocessingShape" mc:Ignorable="w14 w15 w16se w16cid w16 w16cex w16sdtdh wp14">
+  <w:p>
+    <w:pPr>
+      <w:pStyle w:val="Pieddepage"/>
+    </w:pPr>
+  </w:p>
+</w:ftr>
+</file>
+
 <file path=word/footnotes.xml><?xml version="1.0" encoding="utf-8"?>
 <w:footnotes xmlns:wpc="http://schemas.microsoft.com/office/word/2010/wordprocessingCanvas" xmlns:cx="http://schemas.microsoft.com/office/drawing/2014/chartex" xmlns:cx1="http://schemas.microsoft.com/office/drawing/2015/9/8/chartex" xmlns:cx2="http://schemas.microsoft.com/office/drawing/2015/10/21/chartex" xmlns:cx3="http://schemas.microsoft.com/office/drawing/2016/5/9/chartex" xmlns:cx4="http://schemas.microsoft.com/office/drawing/2016/5/10/chartex" xmlns:cx5="http://schemas.microsoft.com/office/drawing/2016/5/11/chartex" xmlns:cx6="http://schemas.microsoft.com/office/drawing/2016/5/12/chartex" xmlns:cx7="http://schemas.microsoft.com/office/drawing/2016/5/13/chartex" xmlns:cx8="http://schemas.microsoft.com/office/drawing/2016/5/14/chartex" xmlns:mc="http://schemas.openxmlformats.org/markup-compatibility/2006" xmlns:aink="http://schemas.microsoft.com/office/drawing/2016/ink" xmlns:am3d="http://schemas.microsoft.com/office/drawing/2017/model3d" xmlns:o="urn:schemas-microsoft-com:office:office" xmlns:r="http://schemas.openxmlformats.org/officeDocument/2006/relationships" xmlns:m="http://schemas.openxmlformats.org/officeDocument/2006/math" xmlns:v="urn:schemas-microsoft-com:vml" xmlns:wp14="http://schemas.microsoft.com/office/word/2010/wordprocessingDrawing" xmlns:wp="http://schemas.openxmlformats.org/drawingml/2006/wordprocessingDrawing" xmlns:w10="urn:schemas-microsoft-com:office:word" xmlns:w="http://schemas.openxmlformats.org/wordprocessingml/2006/main" xmlns:w14="http://schemas.microsoft.com/office/word/2010/wordml" xmlns:w15="http://schemas.microsoft.com/office/word/2012/wordml" xmlns:w16cex="http://schemas.microsoft.com/office/word/2018/wordml/cex" xmlns:w16cid="http://schemas.microsoft.com/office/word/2016/wordml/cid" xmlns:w16="http://schemas.microsoft.com/office/word/2018/wordml" xmlns:w16sdtdh="http://schemas.microsoft.com/office/word/2020/wordml/sdtdatahash" xmlns:w16se="http://schemas.microsoft.com/office/word/2015/wordml/symex" xmlns:wpg="http://schemas.microsoft.com/office/word/2010/wordprocessingGroup" xmlns:wpi="http://schemas.microsoft.com/office/word/2010/wordprocessingInk" xmlns:wne="http://schemas.microsoft.com/office/word/2006/wordml" xmlns:wps="http://schemas.microsoft.com/office/word/2010/wordprocessingShape" mc:Ignorable="w14 w15 w16se w16cid w16 w16cex w16sdtdh wp14">
   <w:footnote w:type="separator" w:id="-1">
@@ -260,6 +3651,36 @@
     </w:p>
   </w:footnote>
 </w:footnotes>
+</file>
+
+<file path=word/header1.xml><?xml version="1.0" encoding="utf-8"?>
+<w:hdr xmlns:wpc="http://schemas.microsoft.com/office/word/2010/wordprocessingCanvas" xmlns:cx="http://schemas.microsoft.com/office/drawing/2014/chartex" xmlns:cx1="http://schemas.microsoft.com/office/drawing/2015/9/8/chartex" xmlns:cx2="http://schemas.microsoft.com/office/drawing/2015/10/21/chartex" xmlns:cx3="http://schemas.microsoft.com/office/drawing/2016/5/9/chartex" xmlns:cx4="http://schemas.microsoft.com/office/drawing/2016/5/10/chartex" xmlns:cx5="http://schemas.microsoft.com/office/drawing/2016/5/11/chartex" xmlns:cx6="http://schemas.microsoft.com/office/drawing/2016/5/12/chartex" xmlns:cx7="http://schemas.microsoft.com/office/drawing/2016/5/13/chartex" xmlns:cx8="http://schemas.microsoft.com/office/drawing/2016/5/14/chartex" xmlns:mc="http://schemas.openxmlformats.org/markup-compatibility/2006" xmlns:aink="http://schemas.microsoft.com/office/drawing/2016/ink" xmlns:am3d="http://schemas.microsoft.com/office/drawing/2017/model3d" xmlns:o="urn:schemas-microsoft-com:office:office" xmlns:r="http://schemas.openxmlformats.org/officeDocument/2006/relationships" xmlns:m="http://schemas.openxmlformats.org/officeDocument/2006/math" xmlns:v="urn:schemas-microsoft-com:vml" xmlns:wp14="http://schemas.microsoft.com/office/word/2010/wordprocessingDrawing" xmlns:wp="http://schemas.openxmlformats.org/drawingml/2006/wordprocessingDrawing" xmlns:w10="urn:schemas-microsoft-com:office:word" xmlns:w="http://schemas.openxmlformats.org/wordprocessingml/2006/main" xmlns:w14="http://schemas.microsoft.com/office/word/2010/wordml" xmlns:w15="http://schemas.microsoft.com/office/word/2012/wordml" xmlns:w16cex="http://schemas.microsoft.com/office/word/2018/wordml/cex" xmlns:w16cid="http://schemas.microsoft.com/office/word/2016/wordml/cid" xmlns:w16="http://schemas.microsoft.com/office/word/2018/wordml" xmlns:w16sdtdh="http://schemas.microsoft.com/office/word/2020/wordml/sdtdatahash" xmlns:w16se="http://schemas.microsoft.com/office/word/2015/wordml/symex" xmlns:wpg="http://schemas.microsoft.com/office/word/2010/wordprocessingGroup" xmlns:wpi="http://schemas.microsoft.com/office/word/2010/wordprocessingInk" xmlns:wne="http://schemas.microsoft.com/office/word/2006/wordml" xmlns:wps="http://schemas.microsoft.com/office/word/2010/wordprocessingShape" mc:Ignorable="w14 w15 w16se w16cid w16 w16cex w16sdtdh wp14">
+  <w:p>
+    <w:pPr>
+      <w:pStyle w:val="En-tte"/>
+    </w:pPr>
+  </w:p>
+</w:hdr>
+</file>
+
+<file path=word/header2.xml><?xml version="1.0" encoding="utf-8"?>
+<w:hdr xmlns:wpc="http://schemas.microsoft.com/office/word/2010/wordprocessingCanvas" xmlns:cx="http://schemas.microsoft.com/office/drawing/2014/chartex" xmlns:cx1="http://schemas.microsoft.com/office/drawing/2015/9/8/chartex" xmlns:cx2="http://schemas.microsoft.com/office/drawing/2015/10/21/chartex" xmlns:cx3="http://schemas.microsoft.com/office/drawing/2016/5/9/chartex" xmlns:cx4="http://schemas.microsoft.com/office/drawing/2016/5/10/chartex" xmlns:cx5="http://schemas.microsoft.com/office/drawing/2016/5/11/chartex" xmlns:cx6="http://schemas.microsoft.com/office/drawing/2016/5/12/chartex" xmlns:cx7="http://schemas.microsoft.com/office/drawing/2016/5/13/chartex" xmlns:cx8="http://schemas.microsoft.com/office/drawing/2016/5/14/chartex" xmlns:mc="http://schemas.openxmlformats.org/markup-compatibility/2006" xmlns:aink="http://schemas.microsoft.com/office/drawing/2016/ink" xmlns:am3d="http://schemas.microsoft.com/office/drawing/2017/model3d" xmlns:o="urn:schemas-microsoft-com:office:office" xmlns:r="http://schemas.openxmlformats.org/officeDocument/2006/relationships" xmlns:m="http://schemas.openxmlformats.org/officeDocument/2006/math" xmlns:v="urn:schemas-microsoft-com:vml" xmlns:wp14="http://schemas.microsoft.com/office/word/2010/wordprocessingDrawing" xmlns:wp="http://schemas.openxmlformats.org/drawingml/2006/wordprocessingDrawing" xmlns:w10="urn:schemas-microsoft-com:office:word" xmlns:w="http://schemas.openxmlformats.org/wordprocessingml/2006/main" xmlns:w14="http://schemas.microsoft.com/office/word/2010/wordml" xmlns:w15="http://schemas.microsoft.com/office/word/2012/wordml" xmlns:w16cex="http://schemas.microsoft.com/office/word/2018/wordml/cex" xmlns:w16cid="http://schemas.microsoft.com/office/word/2016/wordml/cid" xmlns:w16="http://schemas.microsoft.com/office/word/2018/wordml" xmlns:w16sdtdh="http://schemas.microsoft.com/office/word/2020/wordml/sdtdatahash" xmlns:w16se="http://schemas.microsoft.com/office/word/2015/wordml/symex" xmlns:wpg="http://schemas.microsoft.com/office/word/2010/wordprocessingGroup" xmlns:wpi="http://schemas.microsoft.com/office/word/2010/wordprocessingInk" xmlns:wne="http://schemas.microsoft.com/office/word/2006/wordml" xmlns:wps="http://schemas.microsoft.com/office/word/2010/wordprocessingShape" mc:Ignorable="w14 w15 w16se w16cid w16 w16cex w16sdtdh wp14">
+  <w:p>
+    <w:pPr>
+      <w:pStyle w:val="En-tte"/>
+    </w:pPr>
+  </w:p>
+</w:hdr>
+</file>
+
+<file path=word/header3.xml><?xml version="1.0" encoding="utf-8"?>
+<w:hdr xmlns:wpc="http://schemas.microsoft.com/office/word/2010/wordprocessingCanvas" xmlns:cx="http://schemas.microsoft.com/office/drawing/2014/chartex" xmlns:cx1="http://schemas.microsoft.com/office/drawing/2015/9/8/chartex" xmlns:cx2="http://schemas.microsoft.com/office/drawing/2015/10/21/chartex" xmlns:cx3="http://schemas.microsoft.com/office/drawing/2016/5/9/chartex" xmlns:cx4="http://schemas.microsoft.com/office/drawing/2016/5/10/chartex" xmlns:cx5="http://schemas.microsoft.com/office/drawing/2016/5/11/chartex" xmlns:cx6="http://schemas.microsoft.com/office/drawing/2016/5/12/chartex" xmlns:cx7="http://schemas.microsoft.com/office/drawing/2016/5/13/chartex" xmlns:cx8="http://schemas.microsoft.com/office/drawing/2016/5/14/chartex" xmlns:mc="http://schemas.openxmlformats.org/markup-compatibility/2006" xmlns:aink="http://schemas.microsoft.com/office/drawing/2016/ink" xmlns:am3d="http://schemas.microsoft.com/office/drawing/2017/model3d" xmlns:o="urn:schemas-microsoft-com:office:office" xmlns:r="http://schemas.openxmlformats.org/officeDocument/2006/relationships" xmlns:m="http://schemas.openxmlformats.org/officeDocument/2006/math" xmlns:v="urn:schemas-microsoft-com:vml" xmlns:wp14="http://schemas.microsoft.com/office/word/2010/wordprocessingDrawing" xmlns:wp="http://schemas.openxmlformats.org/drawingml/2006/wordprocessingDrawing" xmlns:w10="urn:schemas-microsoft-com:office:word" xmlns:w="http://schemas.openxmlformats.org/wordprocessingml/2006/main" xmlns:w14="http://schemas.microsoft.com/office/word/2010/wordml" xmlns:w15="http://schemas.microsoft.com/office/word/2012/wordml" xmlns:w16cex="http://schemas.microsoft.com/office/word/2018/wordml/cex" xmlns:w16cid="http://schemas.microsoft.com/office/word/2016/wordml/cid" xmlns:w16="http://schemas.microsoft.com/office/word/2018/wordml" xmlns:w16sdtdh="http://schemas.microsoft.com/office/word/2020/wordml/sdtdatahash" xmlns:w16se="http://schemas.microsoft.com/office/word/2015/wordml/symex" xmlns:wpg="http://schemas.microsoft.com/office/word/2010/wordprocessingGroup" xmlns:wpi="http://schemas.microsoft.com/office/word/2010/wordprocessingInk" xmlns:wne="http://schemas.microsoft.com/office/word/2006/wordml" xmlns:wps="http://schemas.microsoft.com/office/word/2010/wordprocessingShape" mc:Ignorable="w14 w15 w16se w16cid w16 w16cex w16sdtdh wp14">
+  <w:p>
+    <w:pPr>
+      <w:pStyle w:val="En-tte"/>
+    </w:pPr>
+  </w:p>
+</w:hdr>
 </file>
 
 <file path=word/numbering.xml><?xml version="1.0" encoding="utf-8"?>
@@ -1536,6 +4957,73 @@
       <w:sz w:val="28"/>
     </w:rPr>
   </w:style>
+  <w:style w:type="character" w:styleId="Lienhypertexte">
+    <w:name w:val="Hyperlink"/>
+    <w:basedOn w:val="Policepardfaut"/>
+    <w:uiPriority w:val="99"/>
+    <w:unhideWhenUsed/>
+    <w:rsid w:val="006F057F"/>
+    <w:rPr>
+      <w:color w:val="0563C1" w:themeColor="hyperlink"/>
+      <w:u w:val="single"/>
+    </w:rPr>
+  </w:style>
+  <w:style w:type="character" w:styleId="Mentionnonrsolue">
+    <w:name w:val="Unresolved Mention"/>
+    <w:basedOn w:val="Policepardfaut"/>
+    <w:uiPriority w:val="99"/>
+    <w:semiHidden/>
+    <w:unhideWhenUsed/>
+    <w:rsid w:val="006F057F"/>
+    <w:rPr>
+      <w:color w:val="605E5C"/>
+      <w:shd w:val="clear" w:color="auto" w:fill="E1DFDD"/>
+    </w:rPr>
+  </w:style>
+  <w:style w:type="paragraph" w:styleId="En-ttedetabledesmatires">
+    <w:name w:val="TOC Heading"/>
+    <w:basedOn w:val="Titre1"/>
+    <w:next w:val="Normal"/>
+    <w:uiPriority w:val="39"/>
+    <w:unhideWhenUsed/>
+    <w:qFormat/>
+    <w:rsid w:val="00203426"/>
+    <w:pPr>
+      <w:jc w:val="left"/>
+      <w:outlineLvl w:val="9"/>
+    </w:pPr>
+    <w:rPr>
+      <w:rFonts w:asciiTheme="majorHAnsi" w:hAnsiTheme="majorHAnsi"/>
+      <w:color w:val="2F5496" w:themeColor="accent1" w:themeShade="BF"/>
+      <w:sz w:val="32"/>
+      <w:lang w:eastAsia="fr-FR"/>
+    </w:rPr>
+  </w:style>
+  <w:style w:type="paragraph" w:styleId="TM1">
+    <w:name w:val="toc 1"/>
+    <w:basedOn w:val="Normal"/>
+    <w:next w:val="Normal"/>
+    <w:autoRedefine/>
+    <w:uiPriority w:val="39"/>
+    <w:unhideWhenUsed/>
+    <w:rsid w:val="00203426"/>
+    <w:pPr>
+      <w:spacing w:after="100"/>
+    </w:pPr>
+  </w:style>
+  <w:style w:type="paragraph" w:styleId="TM2">
+    <w:name w:val="toc 2"/>
+    <w:basedOn w:val="Normal"/>
+    <w:next w:val="Normal"/>
+    <w:autoRedefine/>
+    <w:uiPriority w:val="39"/>
+    <w:unhideWhenUsed/>
+    <w:rsid w:val="00203426"/>
+    <w:pPr>
+      <w:spacing w:after="100"/>
+      <w:ind w:left="280"/>
+    </w:pPr>
+  </w:style>
 </w:styles>
 </file>
 
@@ -1832,4 +5320,16 @@
     </a:ext>
   </a:extLst>
 </a:theme>
+</file>
+
+<file path=customXml/item1.xml><?xml version="1.0" encoding="utf-8"?>
+<b:Sources xmlns:b="http://schemas.openxmlformats.org/officeDocument/2006/bibliography" xmlns="http://schemas.openxmlformats.org/officeDocument/2006/bibliography" SelectedStyle="\APASixthEditionOfficeOnline.xsl" StyleName="APA" Version="6"/>
+</file>
+
+<file path=customXml/itemProps1.xml><?xml version="1.0" encoding="utf-8"?>
+<ds:datastoreItem xmlns:ds="http://schemas.openxmlformats.org/officeDocument/2006/customXml" ds:itemID="{D8715826-50C2-4C26-BC8D-5C03066C139E}">
+  <ds:schemaRefs>
+    <ds:schemaRef ds:uri="http://schemas.openxmlformats.org/officeDocument/2006/bibliography"/>
+  </ds:schemaRefs>
+</ds:datastoreItem>
 </file>
</xml_diff>